<commit_message>
docs: update course work and technical task
</commit_message>
<xml_diff>
--- a/documentation/Technical_task_MoneyPie.docx
+++ b/documentation/Technical_task_MoneyPie.docx
@@ -664,8 +664,8 @@
           <w:rStyle w:val="normaltextrun"/>
         </w:rPr>
       </w:pPr>
-      <w:bookmarkStart w:id="1" w:name="_Toc525245847"/>
-      <w:bookmarkStart w:id="2" w:name="_Toc130914795"/>
+      <w:bookmarkStart w:id="1" w:name="_Toc130914795"/>
+      <w:bookmarkStart w:id="2" w:name="_Toc525245847"/>
       <w:bookmarkEnd w:id="0"/>
       <w:r>
         <w:rPr>
@@ -674,7 +674,7 @@
         <w:lastRenderedPageBreak/>
         <w:t>Содержание</w:t>
       </w:r>
-      <w:bookmarkEnd w:id="2"/>
+      <w:bookmarkEnd w:id="1"/>
     </w:p>
     <w:p>
       <w:pPr>
@@ -3875,20 +3875,18 @@
         </w:rPr>
         <w:br w:type="page"/>
       </w:r>
-      <w:bookmarkStart w:id="3" w:name="_GoBack"/>
-      <w:bookmarkEnd w:id="3"/>
     </w:p>
     <w:p>
       <w:pPr>
         <w:pStyle w:val="a1"/>
       </w:pPr>
-      <w:bookmarkStart w:id="4" w:name="_Toc130914796"/>
-      <w:bookmarkEnd w:id="1"/>
+      <w:bookmarkStart w:id="3" w:name="_Toc130914796"/>
+      <w:bookmarkEnd w:id="2"/>
       <w:r>
         <w:lastRenderedPageBreak/>
         <w:t>Понятие и термины</w:t>
       </w:r>
-      <w:bookmarkEnd w:id="4"/>
+      <w:bookmarkEnd w:id="3"/>
     </w:p>
     <w:p>
       <w:pPr>
@@ -4370,29 +4368,73 @@
       <w:pPr>
         <w:pStyle w:val="a1"/>
       </w:pPr>
-      <w:bookmarkStart w:id="5" w:name="_Toc130914797"/>
+      <w:bookmarkStart w:id="4" w:name="_Toc130914797"/>
       <w:r>
         <w:lastRenderedPageBreak/>
         <w:t>Общие сведения</w:t>
       </w:r>
+      <w:bookmarkEnd w:id="4"/>
+    </w:p>
+    <w:p>
+      <w:pPr>
+        <w:pStyle w:val="a2"/>
+      </w:pPr>
+      <w:bookmarkStart w:id="5" w:name="_Toc130914798"/>
+      <w:r>
+        <w:t>Полное наименование системы и название веб-приложения</w:t>
+      </w:r>
       <w:bookmarkEnd w:id="5"/>
     </w:p>
     <w:p>
       <w:pPr>
+        <w:pStyle w:val="aff6"/>
+      </w:pPr>
+      <w:r>
+        <w:t>Полное наименование: приложение для мониторинга бюджета.</w:t>
+      </w:r>
+    </w:p>
+    <w:p>
+      <w:pPr>
+        <w:pStyle w:val="aff6"/>
+      </w:pPr>
+      <w:r>
+        <w:t xml:space="preserve">Название веб-приложения: </w:t>
+      </w:r>
+      <w:proofErr w:type="spellStart"/>
+      <w:r>
+        <w:t>MoneyPie</w:t>
+      </w:r>
+      <w:proofErr w:type="spellEnd"/>
+      <w:r>
+        <w:t>.</w:t>
+      </w:r>
+    </w:p>
+    <w:p>
+      <w:pPr>
         <w:pStyle w:val="a2"/>
       </w:pPr>
-      <w:bookmarkStart w:id="6" w:name="_Toc130914798"/>
-      <w:r>
-        <w:t>Полное наименование системы и название веб-приложения</w:t>
+      <w:bookmarkStart w:id="6" w:name="_Toc130914799"/>
+      <w:r>
+        <w:t>Наименование исполнителя и заказчика приложения</w:t>
       </w:r>
       <w:bookmarkEnd w:id="6"/>
     </w:p>
     <w:p>
       <w:pPr>
+        <w:pStyle w:val="a3"/>
+      </w:pPr>
+      <w:bookmarkStart w:id="7" w:name="_Toc130914800"/>
+      <w:r>
+        <w:t>Наименование исполнителя</w:t>
+      </w:r>
+      <w:bookmarkEnd w:id="7"/>
+    </w:p>
+    <w:p>
+      <w:pPr>
         <w:pStyle w:val="aff6"/>
       </w:pPr>
       <w:r>
-        <w:t>Полное наименование: приложение для мониторинга бюджета.</w:t>
+        <w:t>Студент 3-го курса Пустовалов Артем Алексеевич, кафедра информационных систем и технологий управления предприятием.</w:t>
       </w:r>
     </w:p>
     <w:p>
@@ -4400,51 +4442,108 @@
         <w:pStyle w:val="aff6"/>
       </w:pPr>
       <w:r>
-        <w:t xml:space="preserve">Название веб-приложения: </w:t>
-      </w:r>
-      <w:proofErr w:type="spellStart"/>
-      <w:r>
-        <w:t>MoneyPie</w:t>
-      </w:r>
-      <w:proofErr w:type="spellEnd"/>
-      <w:r>
-        <w:t>.</w:t>
+        <w:t>Студент 3-го курса Новиков Виктор Григорьевич, кафедра информационных систем и технологий управления предприятием.</w:t>
+      </w:r>
+    </w:p>
+    <w:p>
+      <w:pPr>
+        <w:pStyle w:val="aff6"/>
+      </w:pPr>
+      <w:r>
+        <w:t>Студент 3-го курса Бордюжа Екатерина Олеговна, кафедра информационных систем и технологий управления предприятием.</w:t>
+      </w:r>
+    </w:p>
+    <w:p>
+      <w:pPr>
+        <w:pStyle w:val="a3"/>
+      </w:pPr>
+      <w:bookmarkStart w:id="8" w:name="_Toc130914801"/>
+      <w:r>
+        <w:t>Наименование заказчика</w:t>
+      </w:r>
+      <w:bookmarkEnd w:id="8"/>
+    </w:p>
+    <w:p>
+      <w:pPr>
+        <w:pStyle w:val="aff6"/>
+      </w:pPr>
+      <w:r>
+        <w:t>Старший преподаватель Тарасов Вячеслав Сергеевич, кафедра программирования и информационных технологий.</w:t>
       </w:r>
     </w:p>
     <w:p>
       <w:pPr>
         <w:pStyle w:val="a2"/>
       </w:pPr>
-      <w:bookmarkStart w:id="7" w:name="_Toc130914799"/>
-      <w:r>
-        <w:t>Наименование исполнителя и заказчика приложения</w:t>
-      </w:r>
-      <w:bookmarkEnd w:id="7"/>
-    </w:p>
-    <w:p>
-      <w:pPr>
-        <w:pStyle w:val="a3"/>
-      </w:pPr>
-      <w:bookmarkStart w:id="8" w:name="_Toc130914800"/>
-      <w:r>
-        <w:t>Наименование исполнителя</w:t>
-      </w:r>
-      <w:bookmarkEnd w:id="8"/>
+      <w:bookmarkStart w:id="9" w:name="_Toc130914802"/>
+      <w:r>
+        <w:t xml:space="preserve">Перечень документов, на основании которых создается </w:t>
+      </w:r>
+      <w:r>
+        <w:t>сайт</w:t>
+      </w:r>
+      <w:bookmarkEnd w:id="9"/>
     </w:p>
     <w:p>
       <w:pPr>
         <w:pStyle w:val="aff6"/>
       </w:pPr>
       <w:r>
-        <w:t>Студент 3-го курса Пустовалов Артем Алексеевич, кафедра информационных систем и технологий управления предприятием.</w:t>
-      </w:r>
+        <w:t>На основании Технического Задания</w:t>
+      </w:r>
+      <w:r>
+        <w:t>, документа «</w:t>
+      </w:r>
+      <w:r>
+        <w:t>Стратегия повышения финансовой грамотности в Российс</w:t>
+      </w:r>
+      <w:r>
+        <w:t>кой Федерации на 2017-2023 годы»</w:t>
+      </w:r>
+      <w:r>
+        <w:t xml:space="preserve"> </w:t>
+      </w:r>
+      <w:r>
+        <w:t>и закона «</w:t>
+      </w:r>
+      <w:r>
+        <w:t>Об информации, информационных технологиях и о защит</w:t>
+      </w:r>
+      <w:r>
+        <w:t>е информации»</w:t>
+      </w:r>
+      <w:r>
+        <w:t xml:space="preserve"> от 27.07.20</w:t>
+      </w:r>
+      <w:r>
+        <w:t xml:space="preserve">06 N 149-ФЗ </w:t>
+      </w:r>
+      <w:r>
+        <w:t>создается данное веб-приложение для мониторинга бюджета.</w:t>
+      </w:r>
+    </w:p>
+    <w:p>
+      <w:pPr>
+        <w:pStyle w:val="a2"/>
+      </w:pPr>
+      <w:bookmarkStart w:id="10" w:name="_Toc130914803"/>
+      <w:r>
+        <w:t>Плановые сроки начала и окончания работы</w:t>
+      </w:r>
+      <w:bookmarkEnd w:id="10"/>
     </w:p>
     <w:p>
       <w:pPr>
         <w:pStyle w:val="aff6"/>
       </w:pPr>
       <w:r>
-        <w:t>Студент 3-го курса Новиков Виктор Григорьевич, кафедра информационных систем и технологий управления предприятием.</w:t>
+        <w:t>План</w:t>
+      </w:r>
+      <w:r>
+        <w:t>овый срок начала работ – март</w:t>
+      </w:r>
+      <w:r>
+        <w:t xml:space="preserve"> 2023 г.</w:t>
       </w:r>
     </w:p>
     <w:p>
@@ -4452,119 +4551,18 @@
         <w:pStyle w:val="aff6"/>
       </w:pPr>
       <w:r>
-        <w:t>Студент 3-го курса Бордюжа Екатерина Олеговна, кафедра информационных систем и технологий управления предприятием.</w:t>
-      </w:r>
-    </w:p>
-    <w:p>
-      <w:pPr>
-        <w:pStyle w:val="a3"/>
-      </w:pPr>
-      <w:bookmarkStart w:id="9" w:name="_Toc130914801"/>
-      <w:r>
-        <w:t>Наименование заказчика</w:t>
-      </w:r>
-      <w:bookmarkEnd w:id="9"/>
-    </w:p>
-    <w:p>
-      <w:pPr>
-        <w:pStyle w:val="aff6"/>
-      </w:pPr>
-      <w:r>
-        <w:t>Старший преподаватель Тарасов Вячеслав Сергеевич, кафедра программирования и информационных технологий.</w:t>
+        <w:t>Плановый срок окончания работ – июнь 2023 г.</w:t>
       </w:r>
     </w:p>
     <w:p>
       <w:pPr>
         <w:pStyle w:val="a2"/>
       </w:pPr>
-      <w:bookmarkStart w:id="10" w:name="_Toc130914802"/>
-      <w:r>
-        <w:t xml:space="preserve">Перечень документов, на основании которых создается </w:t>
-      </w:r>
-      <w:r>
-        <w:t>сайт</w:t>
-      </w:r>
-      <w:bookmarkEnd w:id="10"/>
-    </w:p>
-    <w:p>
-      <w:pPr>
-        <w:pStyle w:val="aff6"/>
-      </w:pPr>
-      <w:r>
-        <w:t>На основании Технического Задания</w:t>
-      </w:r>
-      <w:r>
-        <w:t>, документа «</w:t>
-      </w:r>
-      <w:r>
-        <w:t>Стратегия повышения финансовой грамотности в Российс</w:t>
-      </w:r>
-      <w:r>
-        <w:t>кой Федерации на 2017-2023 годы»</w:t>
-      </w:r>
-      <w:r>
-        <w:t xml:space="preserve"> </w:t>
-      </w:r>
-      <w:r>
-        <w:t>и закона «</w:t>
-      </w:r>
-      <w:r>
-        <w:t>Об информации, информационных технологиях и о защит</w:t>
-      </w:r>
-      <w:r>
-        <w:t>е информации»</w:t>
-      </w:r>
-      <w:r>
-        <w:t xml:space="preserve"> от 27.07.20</w:t>
-      </w:r>
-      <w:r>
-        <w:t xml:space="preserve">06 N 149-ФЗ </w:t>
-      </w:r>
-      <w:r>
-        <w:t>создается данное веб-приложение для мониторинга бюджета.</w:t>
-      </w:r>
-    </w:p>
-    <w:p>
-      <w:pPr>
-        <w:pStyle w:val="a2"/>
-      </w:pPr>
-      <w:bookmarkStart w:id="11" w:name="_Toc130914803"/>
-      <w:r>
-        <w:t>Плановые сроки начала и окончания работы</w:t>
+      <w:bookmarkStart w:id="11" w:name="_Toc130914804"/>
+      <w:r>
+        <w:t>Порядок оформления и предъявления заказчику результатов работ по созданию веб-приложения</w:t>
       </w:r>
       <w:bookmarkEnd w:id="11"/>
-    </w:p>
-    <w:p>
-      <w:pPr>
-        <w:pStyle w:val="aff6"/>
-      </w:pPr>
-      <w:r>
-        <w:t>План</w:t>
-      </w:r>
-      <w:r>
-        <w:t>овый срок начала работ – март</w:t>
-      </w:r>
-      <w:r>
-        <w:t xml:space="preserve"> 2023 г.</w:t>
-      </w:r>
-    </w:p>
-    <w:p>
-      <w:pPr>
-        <w:pStyle w:val="aff6"/>
-      </w:pPr>
-      <w:r>
-        <w:t>Плановый срок окончания работ – июнь 2023 г.</w:t>
-      </w:r>
-    </w:p>
-    <w:p>
-      <w:pPr>
-        <w:pStyle w:val="a2"/>
-      </w:pPr>
-      <w:bookmarkStart w:id="12" w:name="_Toc130914804"/>
-      <w:r>
-        <w:t>Порядок оформления и предъявления заказчику результатов работ по созданию веб-приложения</w:t>
-      </w:r>
-      <w:bookmarkEnd w:id="12"/>
     </w:p>
     <w:p>
       <w:pPr>
@@ -4652,20 +4650,38 @@
       <w:pPr>
         <w:pStyle w:val="a1"/>
       </w:pPr>
-      <w:bookmarkStart w:id="13" w:name="_Toc130914805"/>
+      <w:bookmarkStart w:id="12" w:name="_Toc130914805"/>
       <w:r>
         <w:lastRenderedPageBreak/>
         <w:t>Назначение и цели создания веб-приложения</w:t>
       </w:r>
+      <w:bookmarkEnd w:id="12"/>
+    </w:p>
+    <w:p>
+      <w:pPr>
+        <w:pStyle w:val="a2"/>
+      </w:pPr>
+      <w:bookmarkStart w:id="13" w:name="_Toc130914806"/>
+      <w:r>
+        <w:t>Назначение веб-приложения</w:t>
+      </w:r>
       <w:bookmarkEnd w:id="13"/>
     </w:p>
     <w:p>
       <w:pPr>
+        <w:pStyle w:val="aff6"/>
+      </w:pPr>
+      <w:r>
+        <w:t>Назначением приложения является автоматизация учёта и контроля финансов пользователя.</w:t>
+      </w:r>
+    </w:p>
+    <w:p>
+      <w:pPr>
         <w:pStyle w:val="a2"/>
       </w:pPr>
-      <w:bookmarkStart w:id="14" w:name="_Toc130914806"/>
-      <w:r>
-        <w:t>Назначение веб-приложения</w:t>
+      <w:bookmarkStart w:id="14" w:name="_Toc130914807"/>
+      <w:r>
+        <w:t>Цели создания веб-приложения</w:t>
       </w:r>
       <w:bookmarkEnd w:id="14"/>
     </w:p>
@@ -4674,108 +4690,90 @@
         <w:pStyle w:val="aff6"/>
       </w:pPr>
       <w:r>
-        <w:t>Назначением приложения является автоматизация учёта и контроля финансов пользователя.</w:t>
+        <w:t xml:space="preserve">Онлайн-сервис </w:t>
+      </w:r>
+      <w:proofErr w:type="spellStart"/>
+      <w:r>
+        <w:t>MoneyPie</w:t>
+      </w:r>
+      <w:proofErr w:type="spellEnd"/>
+      <w:r>
+        <w:t xml:space="preserve"> создается для выполнения следующих целей:</w:t>
+      </w:r>
+    </w:p>
+    <w:p>
+      <w:pPr>
+        <w:pStyle w:val="a5"/>
+      </w:pPr>
+      <w:r>
+        <w:t>С</w:t>
+      </w:r>
+      <w:r>
+        <w:t xml:space="preserve">истематизированное ведение учета расходов и доходов, как личных, так и </w:t>
+      </w:r>
+      <w:r>
+        <w:t>общих</w:t>
+      </w:r>
+      <w:r>
+        <w:t>;</w:t>
+      </w:r>
+    </w:p>
+    <w:p>
+      <w:pPr>
+        <w:pStyle w:val="a5"/>
+      </w:pPr>
+      <w:r>
+        <w:t>И</w:t>
+      </w:r>
+      <w:r>
+        <w:t>нформирование пользователя о практиках финансовой грамотности;</w:t>
+      </w:r>
+    </w:p>
+    <w:p>
+      <w:pPr>
+        <w:pStyle w:val="a5"/>
+      </w:pPr>
+      <w:r>
+        <w:t>О</w:t>
+      </w:r>
+      <w:r>
+        <w:t>тображение статистики расходов и доходов;</w:t>
+      </w:r>
+    </w:p>
+    <w:p>
+      <w:pPr>
+        <w:pStyle w:val="a5"/>
+      </w:pPr>
+      <w:r>
+        <w:t>Ф</w:t>
+      </w:r>
+      <w:r>
+        <w:t>ормирование рекомендаций по сокращению расходов;</w:t>
+      </w:r>
+    </w:p>
+    <w:p>
+      <w:pPr>
+        <w:pStyle w:val="a5"/>
+      </w:pPr>
+      <w:r>
+        <w:t>В</w:t>
+      </w:r>
+      <w:r>
+        <w:t xml:space="preserve">озможность приглашать пользователей </w:t>
+      </w:r>
+      <w:r>
+        <w:t>для ведения совместного бюджета.</w:t>
       </w:r>
     </w:p>
     <w:p>
       <w:pPr>
         <w:pStyle w:val="a2"/>
       </w:pPr>
-      <w:bookmarkStart w:id="15" w:name="_Toc130914807"/>
-      <w:r>
-        <w:t>Цели создания веб-приложения</w:t>
+      <w:bookmarkStart w:id="15" w:name="_Toc130914808"/>
+      <w:r>
+        <w:t>Характеристика объектов автоматизации</w:t>
       </w:r>
       <w:bookmarkEnd w:id="15"/>
-    </w:p>
-    <w:p>
-      <w:pPr>
-        <w:pStyle w:val="aff6"/>
-      </w:pPr>
-      <w:r>
-        <w:t xml:space="preserve">Онлайн-сервис </w:t>
-      </w:r>
-      <w:proofErr w:type="spellStart"/>
-      <w:r>
-        <w:t>MoneyPie</w:t>
-      </w:r>
-      <w:proofErr w:type="spellEnd"/>
-      <w:r>
-        <w:t xml:space="preserve"> создается для выполнения следующих целей:</w:t>
-      </w:r>
-    </w:p>
-    <w:p>
-      <w:pPr>
-        <w:pStyle w:val="a5"/>
-      </w:pPr>
-      <w:r>
-        <w:t>С</w:t>
-      </w:r>
-      <w:r>
-        <w:t xml:space="preserve">истематизированное ведение учета расходов и доходов, как личных, так и </w:t>
-      </w:r>
-      <w:r>
-        <w:t>общих</w:t>
-      </w:r>
-      <w:r>
-        <w:t>;</w:t>
-      </w:r>
-    </w:p>
-    <w:p>
-      <w:pPr>
-        <w:pStyle w:val="a5"/>
-      </w:pPr>
-      <w:r>
-        <w:t>И</w:t>
-      </w:r>
-      <w:r>
-        <w:t>нформирование пользователя о практиках финансовой грамотности;</w:t>
-      </w:r>
-    </w:p>
-    <w:p>
-      <w:pPr>
-        <w:pStyle w:val="a5"/>
-      </w:pPr>
-      <w:r>
-        <w:t>О</w:t>
-      </w:r>
-      <w:r>
-        <w:t>тображение статистики расходов и доходов;</w:t>
-      </w:r>
-    </w:p>
-    <w:p>
-      <w:pPr>
-        <w:pStyle w:val="a5"/>
-      </w:pPr>
-      <w:r>
-        <w:t>Ф</w:t>
-      </w:r>
-      <w:r>
-        <w:t>ормирование рекомендаций по сокращению расходов;</w:t>
-      </w:r>
-    </w:p>
-    <w:p>
-      <w:pPr>
-        <w:pStyle w:val="a5"/>
-      </w:pPr>
-      <w:r>
-        <w:t>В</w:t>
-      </w:r>
-      <w:r>
-        <w:t xml:space="preserve">озможность приглашать пользователей </w:t>
-      </w:r>
-      <w:r>
-        <w:t>для ведения совместного бюджета.</w:t>
-      </w:r>
-    </w:p>
-    <w:p>
-      <w:pPr>
-        <w:pStyle w:val="a2"/>
-      </w:pPr>
-      <w:bookmarkStart w:id="16" w:name="_Toc130914808"/>
-      <w:r>
-        <w:t>Характеристика объектов автоматизации</w:t>
-      </w:r>
-      <w:bookmarkEnd w:id="16"/>
     </w:p>
     <w:p>
       <w:pPr>
@@ -4803,161 +4801,161 @@
       <w:pPr>
         <w:pStyle w:val="a1"/>
       </w:pPr>
-      <w:bookmarkStart w:id="17" w:name="_Toc130914809"/>
+      <w:bookmarkStart w:id="16" w:name="_Toc130914809"/>
       <w:r>
         <w:lastRenderedPageBreak/>
         <w:t>Требования к веб-приложению и программному обеспечению</w:t>
       </w:r>
+      <w:bookmarkEnd w:id="16"/>
+    </w:p>
+    <w:p>
+      <w:pPr>
+        <w:pStyle w:val="a2"/>
+      </w:pPr>
+      <w:bookmarkStart w:id="17" w:name="_Toc130914810"/>
+      <w:r>
+        <w:t>Требования к веб-приложению в целом</w:t>
+      </w:r>
       <w:bookmarkEnd w:id="17"/>
     </w:p>
     <w:p>
       <w:pPr>
-        <w:pStyle w:val="a2"/>
-      </w:pPr>
-      <w:bookmarkStart w:id="18" w:name="_Toc130914810"/>
-      <w:r>
-        <w:t>Требования к веб-приложению в целом</w:t>
+        <w:pStyle w:val="aff6"/>
+      </w:pPr>
+      <w:r>
+        <w:t>Приложение должно удовлетворять следующим требованиям:</w:t>
+      </w:r>
+    </w:p>
+    <w:p>
+      <w:pPr>
+        <w:pStyle w:val="a5"/>
+      </w:pPr>
+      <w:r>
+        <w:t>Сайт должен работать в следующих браузерах</w:t>
+      </w:r>
+      <w:r>
+        <w:t>:</w:t>
+      </w:r>
+      <w:r>
+        <w:t xml:space="preserve"> </w:t>
+      </w:r>
+      <w:r>
+        <w:t>Google</w:t>
+      </w:r>
+      <w:r>
+        <w:t xml:space="preserve"> </w:t>
+      </w:r>
+      <w:r>
+        <w:t>Chrome</w:t>
+      </w:r>
+      <w:r>
+        <w:t xml:space="preserve"> (начиная с версии 90),</w:t>
+      </w:r>
+      <w:r>
+        <w:t xml:space="preserve"> </w:t>
+      </w:r>
+      <w:r>
+        <w:t>Firefox</w:t>
+      </w:r>
+      <w:r>
+        <w:t xml:space="preserve"> (начиная с версии 90)</w:t>
+      </w:r>
+      <w:r>
+        <w:t xml:space="preserve"> и </w:t>
+      </w:r>
+      <w:r>
+        <w:t>Microsoft</w:t>
+      </w:r>
+      <w:r>
+        <w:t xml:space="preserve"> </w:t>
+      </w:r>
+      <w:r>
+        <w:t>Edge</w:t>
+      </w:r>
+      <w:r>
+        <w:t xml:space="preserve"> (начиная с версии 90)</w:t>
+      </w:r>
+      <w:r>
+        <w:t>;</w:t>
+      </w:r>
+    </w:p>
+    <w:p>
+      <w:pPr>
+        <w:pStyle w:val="a5"/>
+      </w:pPr>
+      <w:r>
+        <w:t>Предоставляет возможность регистрации и авторизации</w:t>
+      </w:r>
+      <w:r>
+        <w:t>;</w:t>
+      </w:r>
+    </w:p>
+    <w:p>
+      <w:pPr>
+        <w:pStyle w:val="a5"/>
+      </w:pPr>
+      <w:r>
+        <w:t>Позволяет уже авторизованному пользователю пригласить друга или члена семьи для ведения совместного бюджета</w:t>
+      </w:r>
+      <w:r>
+        <w:t>;</w:t>
+      </w:r>
+    </w:p>
+    <w:p>
+      <w:pPr>
+        <w:pStyle w:val="a5"/>
+      </w:pPr>
+      <w:r>
+        <w:t>Предоставляет статистику для анализа расходов и доходов по категориям. Авторизованный пользователь может посмотреть, ск</w:t>
+      </w:r>
+      <w:r>
+        <w:t>олько денег он тратит и</w:t>
+      </w:r>
+      <w:r>
+        <w:t xml:space="preserve"> зарабатывает в каждой категории, например, в категории "Продукты", "Здоровье" или "Развлечения"</w:t>
+      </w:r>
+      <w:r>
+        <w:t>;</w:t>
+      </w:r>
+    </w:p>
+    <w:p>
+      <w:pPr>
+        <w:pStyle w:val="a5"/>
+      </w:pPr>
+      <w:r>
+        <w:t>На данном этапе разработки не будет интеграции с</w:t>
+      </w:r>
+      <w:r>
+        <w:t xml:space="preserve"> платежными сервисами, поэтому </w:t>
+      </w:r>
+      <w:r>
+        <w:t xml:space="preserve">все финансовые операции, </w:t>
+      </w:r>
+      <w:r>
+        <w:t xml:space="preserve">к </w:t>
+      </w:r>
+      <w:r>
+        <w:t>пример</w:t>
+      </w:r>
+      <w:r>
+        <w:t>у</w:t>
+      </w:r>
+      <w:r>
+        <w:t xml:space="preserve"> оформление премиум подписки, бу</w:t>
+      </w:r>
+      <w:r>
+        <w:t>дут реализованы в виде заглушек.</w:t>
+      </w:r>
+    </w:p>
+    <w:p>
+      <w:pPr>
+        <w:pStyle w:val="a3"/>
+      </w:pPr>
+      <w:bookmarkStart w:id="18" w:name="_Toc130914811"/>
+      <w:r>
+        <w:t>Требования к структуре и функционированию веб-приложения</w:t>
       </w:r>
       <w:bookmarkEnd w:id="18"/>
-    </w:p>
-    <w:p>
-      <w:pPr>
-        <w:pStyle w:val="aff6"/>
-      </w:pPr>
-      <w:r>
-        <w:t>Приложение должно удовлетворять следующим требованиям:</w:t>
-      </w:r>
-    </w:p>
-    <w:p>
-      <w:pPr>
-        <w:pStyle w:val="a5"/>
-      </w:pPr>
-      <w:r>
-        <w:t>Сайт должен работать в следующих браузерах</w:t>
-      </w:r>
-      <w:r>
-        <w:t>:</w:t>
-      </w:r>
-      <w:r>
-        <w:t xml:space="preserve"> </w:t>
-      </w:r>
-      <w:r>
-        <w:t>Google</w:t>
-      </w:r>
-      <w:r>
-        <w:t xml:space="preserve"> </w:t>
-      </w:r>
-      <w:r>
-        <w:t>Chrome</w:t>
-      </w:r>
-      <w:r>
-        <w:t xml:space="preserve"> (начиная с версии 90),</w:t>
-      </w:r>
-      <w:r>
-        <w:t xml:space="preserve"> </w:t>
-      </w:r>
-      <w:r>
-        <w:t>Firefox</w:t>
-      </w:r>
-      <w:r>
-        <w:t xml:space="preserve"> (начиная с версии 90)</w:t>
-      </w:r>
-      <w:r>
-        <w:t xml:space="preserve"> и </w:t>
-      </w:r>
-      <w:r>
-        <w:t>Microsoft</w:t>
-      </w:r>
-      <w:r>
-        <w:t xml:space="preserve"> </w:t>
-      </w:r>
-      <w:r>
-        <w:t>Edge</w:t>
-      </w:r>
-      <w:r>
-        <w:t xml:space="preserve"> (начиная с версии 90)</w:t>
-      </w:r>
-      <w:r>
-        <w:t>;</w:t>
-      </w:r>
-    </w:p>
-    <w:p>
-      <w:pPr>
-        <w:pStyle w:val="a5"/>
-      </w:pPr>
-      <w:r>
-        <w:t>Предоставляет возможность регистрации и авторизации</w:t>
-      </w:r>
-      <w:r>
-        <w:t>;</w:t>
-      </w:r>
-    </w:p>
-    <w:p>
-      <w:pPr>
-        <w:pStyle w:val="a5"/>
-      </w:pPr>
-      <w:r>
-        <w:t>Позволяет уже авторизованному пользователю пригласить друга или члена семьи для ведения совместного бюджета</w:t>
-      </w:r>
-      <w:r>
-        <w:t>;</w:t>
-      </w:r>
-    </w:p>
-    <w:p>
-      <w:pPr>
-        <w:pStyle w:val="a5"/>
-      </w:pPr>
-      <w:r>
-        <w:t>Предоставляет статистику для анализа расходов и доходов по категориям. Авторизованный пользователь может посмотреть, ск</w:t>
-      </w:r>
-      <w:r>
-        <w:t>олько денег он тратит и</w:t>
-      </w:r>
-      <w:r>
-        <w:t xml:space="preserve"> зарабатывает в каждой категории, например, в категории "Продукты", "Здоровье" или "Развлечения"</w:t>
-      </w:r>
-      <w:r>
-        <w:t>;</w:t>
-      </w:r>
-    </w:p>
-    <w:p>
-      <w:pPr>
-        <w:pStyle w:val="a5"/>
-      </w:pPr>
-      <w:r>
-        <w:t>На данном этапе разработки не будет интеграции с</w:t>
-      </w:r>
-      <w:r>
-        <w:t xml:space="preserve"> платежными сервисами, поэтому </w:t>
-      </w:r>
-      <w:r>
-        <w:t xml:space="preserve">все финансовые операции, </w:t>
-      </w:r>
-      <w:r>
-        <w:t xml:space="preserve">к </w:t>
-      </w:r>
-      <w:r>
-        <w:t>пример</w:t>
-      </w:r>
-      <w:r>
-        <w:t>у</w:t>
-      </w:r>
-      <w:r>
-        <w:t xml:space="preserve"> оформление премиум подписки, бу</w:t>
-      </w:r>
-      <w:r>
-        <w:t>дут реализованы в виде заглушек.</w:t>
-      </w:r>
-    </w:p>
-    <w:p>
-      <w:pPr>
-        <w:pStyle w:val="a3"/>
-      </w:pPr>
-      <w:bookmarkStart w:id="19" w:name="_Toc130914811"/>
-      <w:r>
-        <w:t>Требования к структуре и функционированию веб-приложения</w:t>
-      </w:r>
-      <w:bookmarkEnd w:id="19"/>
     </w:p>
     <w:p>
       <w:pPr>
@@ -5204,69 +5202,69 @@
       <w:pPr>
         <w:pStyle w:val="a3"/>
       </w:pPr>
-      <w:bookmarkStart w:id="20" w:name="_Toc130914812"/>
+      <w:bookmarkStart w:id="19" w:name="_Toc130914812"/>
       <w:r>
         <w:t>Требования к защите информации</w:t>
       </w:r>
+      <w:bookmarkEnd w:id="19"/>
+    </w:p>
+    <w:p>
+      <w:pPr>
+        <w:pStyle w:val="aff6"/>
+      </w:pPr>
+      <w:r>
+        <w:t xml:space="preserve">Разрабатываемое веб-приложение должно быть защищено от самых распространённых способов взлома и </w:t>
+      </w:r>
+      <w:r>
+        <w:t xml:space="preserve">несанкционированного доступа, </w:t>
+      </w:r>
+      <w:proofErr w:type="gramStart"/>
+      <w:r>
+        <w:t>к примеру</w:t>
+      </w:r>
+      <w:proofErr w:type="gramEnd"/>
+      <w:r>
+        <w:t xml:space="preserve"> от</w:t>
+      </w:r>
+      <w:r>
+        <w:t xml:space="preserve"> </w:t>
+      </w:r>
+      <w:r>
+        <w:t>SQL</w:t>
+      </w:r>
+      <w:r>
+        <w:t xml:space="preserve"> и </w:t>
+      </w:r>
+      <w:r>
+        <w:t>XSS</w:t>
+      </w:r>
+      <w:r>
+        <w:t xml:space="preserve"> инъекций. Пароли пользователе</w:t>
+      </w:r>
+      <w:r>
+        <w:t>й</w:t>
+      </w:r>
+      <w:r>
+        <w:t xml:space="preserve"> в базе данных должны </w:t>
+      </w:r>
+      <w:proofErr w:type="spellStart"/>
+      <w:r>
+        <w:t>хешироваться</w:t>
+      </w:r>
+      <w:proofErr w:type="spellEnd"/>
+      <w:r>
+        <w:t>.</w:t>
+      </w:r>
+    </w:p>
+    <w:p>
+      <w:pPr>
+        <w:pStyle w:val="a3"/>
+      </w:pPr>
+      <w:bookmarkStart w:id="20" w:name="_Toc130914813"/>
+      <w:r>
+        <w:t>Требования к оформлению и верстке страниц</w:t>
+      </w:r>
       <w:bookmarkEnd w:id="20"/>
-    </w:p>
-    <w:p>
-      <w:pPr>
-        <w:pStyle w:val="aff6"/>
-      </w:pPr>
-      <w:r>
-        <w:t xml:space="preserve">Разрабатываемое веб-приложение должно быть защищено от самых распространённых способов взлома и </w:t>
-      </w:r>
-      <w:r>
-        <w:t xml:space="preserve">несанкционированного доступа, </w:t>
-      </w:r>
-      <w:proofErr w:type="gramStart"/>
-      <w:r>
-        <w:t>к примеру</w:t>
-      </w:r>
-      <w:proofErr w:type="gramEnd"/>
-      <w:r>
-        <w:t xml:space="preserve"> от</w:t>
-      </w:r>
-      <w:r>
-        <w:t xml:space="preserve"> </w:t>
-      </w:r>
-      <w:r>
-        <w:t>SQL</w:t>
-      </w:r>
-      <w:r>
-        <w:t xml:space="preserve"> и </w:t>
-      </w:r>
-      <w:r>
-        <w:t>XSS</w:t>
-      </w:r>
-      <w:r>
-        <w:t xml:space="preserve"> инъекций. Пароли пользователе</w:t>
-      </w:r>
-      <w:r>
-        <w:t>й</w:t>
-      </w:r>
-      <w:r>
-        <w:t xml:space="preserve"> в базе данных должны </w:t>
-      </w:r>
-      <w:proofErr w:type="spellStart"/>
-      <w:r>
-        <w:t>хешироваться</w:t>
-      </w:r>
-      <w:proofErr w:type="spellEnd"/>
-      <w:r>
-        <w:t>.</w:t>
-      </w:r>
-    </w:p>
-    <w:p>
-      <w:pPr>
-        <w:pStyle w:val="a3"/>
-      </w:pPr>
-      <w:bookmarkStart w:id="21" w:name="_Toc130914813"/>
-      <w:r>
-        <w:t>Требования к оформлению и верстке страниц</w:t>
-      </w:r>
-      <w:bookmarkEnd w:id="21"/>
     </w:p>
     <w:p>
       <w:pPr>
@@ -5377,80 +5375,80 @@
       <w:pPr>
         <w:pStyle w:val="a3"/>
       </w:pPr>
-      <w:bookmarkStart w:id="22" w:name="_Toc130914814"/>
+      <w:bookmarkStart w:id="21" w:name="_Toc130914814"/>
       <w:r>
         <w:t>Требования к архитектуре</w:t>
       </w:r>
+      <w:bookmarkEnd w:id="21"/>
+    </w:p>
+    <w:p>
+      <w:pPr>
+        <w:pStyle w:val="aff6"/>
+      </w:pPr>
+      <w:r>
+        <w:t xml:space="preserve">Серверная архитектура должна быть реализована в соответствии с подходом </w:t>
+      </w:r>
+      <w:r>
+        <w:t>MVC</w:t>
+      </w:r>
+      <w:r>
+        <w:t>, который подразумевает разделение данных и логики приложения на три отдельных части, а именно модель (</w:t>
+      </w:r>
+      <w:r>
+        <w:t>model</w:t>
+      </w:r>
+      <w:r>
+        <w:t>), вид (</w:t>
+      </w:r>
+      <w:r>
+        <w:t>view</w:t>
+      </w:r>
+      <w:r>
+        <w:t>) и контроллер (</w:t>
+      </w:r>
+      <w:r>
+        <w:t>controller</w:t>
+      </w:r>
+      <w:r>
+        <w:t xml:space="preserve">). Контроллер обрабатывает входящие запросы на сервер. Модель достаёт из базы данных информацию, нужную для выполнения конкретных запросов. </w:t>
+      </w:r>
+      <w:r>
+        <w:t xml:space="preserve">Вид </w:t>
+      </w:r>
+      <w:r>
+        <w:t>(</w:t>
+      </w:r>
+      <w:r>
+        <w:t>view</w:t>
+      </w:r>
+      <w:r>
+        <w:t>)</w:t>
+      </w:r>
+      <w:r>
+        <w:t xml:space="preserve"> определяет результат запроса, который получает пользователь. Для связи клиент-сервер следует реализовать </w:t>
+      </w:r>
+      <w:r>
+        <w:t>REST</w:t>
+      </w:r>
+      <w:r>
+        <w:t xml:space="preserve"> </w:t>
+      </w:r>
+      <w:r>
+        <w:t>API</w:t>
+      </w:r>
+      <w:r>
+        <w:t>.</w:t>
+      </w:r>
+    </w:p>
+    <w:p>
+      <w:pPr>
+        <w:pStyle w:val="a3"/>
+      </w:pPr>
+      <w:bookmarkStart w:id="22" w:name="_Toc130914815"/>
+      <w:r>
+        <w:t>Требования к используемым технологиям</w:t>
+      </w:r>
       <w:bookmarkEnd w:id="22"/>
-    </w:p>
-    <w:p>
-      <w:pPr>
-        <w:pStyle w:val="aff6"/>
-      </w:pPr>
-      <w:r>
-        <w:t xml:space="preserve">Серверная архитектура должна быть реализована в соответствии с подходом </w:t>
-      </w:r>
-      <w:r>
-        <w:t>MVC</w:t>
-      </w:r>
-      <w:r>
-        <w:t>, который подразумевает разделение данных и логики приложения на три отдельных части, а именно модель (</w:t>
-      </w:r>
-      <w:r>
-        <w:t>model</w:t>
-      </w:r>
-      <w:r>
-        <w:t>), вид (</w:t>
-      </w:r>
-      <w:r>
-        <w:t>view</w:t>
-      </w:r>
-      <w:r>
-        <w:t>) и контроллер (</w:t>
-      </w:r>
-      <w:r>
-        <w:t>controller</w:t>
-      </w:r>
-      <w:r>
-        <w:t xml:space="preserve">). Контроллер обрабатывает входящие запросы на сервер. Модель достаёт из базы данных информацию, нужную для выполнения конкретных запросов. </w:t>
-      </w:r>
-      <w:r>
-        <w:t xml:space="preserve">Вид </w:t>
-      </w:r>
-      <w:r>
-        <w:t>(</w:t>
-      </w:r>
-      <w:r>
-        <w:t>view</w:t>
-      </w:r>
-      <w:r>
-        <w:t>)</w:t>
-      </w:r>
-      <w:r>
-        <w:t xml:space="preserve"> определяет результат запроса, который получает пользователь. Для связи клиент-сервер следует реализовать </w:t>
-      </w:r>
-      <w:r>
-        <w:t>REST</w:t>
-      </w:r>
-      <w:r>
-        <w:t xml:space="preserve"> </w:t>
-      </w:r>
-      <w:r>
-        <w:t>API</w:t>
-      </w:r>
-      <w:r>
-        <w:t>.</w:t>
-      </w:r>
-    </w:p>
-    <w:p>
-      <w:pPr>
-        <w:pStyle w:val="a3"/>
-      </w:pPr>
-      <w:bookmarkStart w:id="23" w:name="_Toc130914815"/>
-      <w:r>
-        <w:t>Требования к используемым технологиям</w:t>
-      </w:r>
-      <w:bookmarkEnd w:id="23"/>
     </w:p>
     <w:p>
       <w:pPr>
@@ -5877,9 +5875,11 @@
       <w:r>
         <w:t xml:space="preserve"> при помощи </w:t>
       </w:r>
+      <w:proofErr w:type="spellStart"/>
       <w:r>
         <w:t>GitHub</w:t>
       </w:r>
+      <w:proofErr w:type="spellEnd"/>
       <w:r>
         <w:t xml:space="preserve"> </w:t>
       </w:r>
@@ -5975,11 +5975,11 @@
       <w:pPr>
         <w:pStyle w:val="a3"/>
       </w:pPr>
-      <w:bookmarkStart w:id="24" w:name="_Toc130914816"/>
+      <w:bookmarkStart w:id="23" w:name="_Toc130914816"/>
       <w:r>
         <w:t>Требования к численности и квалификации персонала, обслуживающего приложение</w:t>
       </w:r>
-      <w:bookmarkEnd w:id="24"/>
+      <w:bookmarkEnd w:id="23"/>
     </w:p>
     <w:p>
       <w:pPr>
@@ -6009,12 +6009,12 @@
       <w:pPr>
         <w:pStyle w:val="a2"/>
       </w:pPr>
-      <w:bookmarkStart w:id="25" w:name="_Toc130914817"/>
+      <w:bookmarkStart w:id="24" w:name="_Toc130914817"/>
       <w:r>
         <w:lastRenderedPageBreak/>
         <w:t>Требования к функциям, выполняемым веб-приложением</w:t>
       </w:r>
-      <w:bookmarkEnd w:id="25"/>
+      <w:bookmarkEnd w:id="24"/>
     </w:p>
     <w:p>
       <w:pPr>
@@ -6099,12 +6099,12 @@
       <w:pPr>
         <w:pStyle w:val="a1"/>
       </w:pPr>
-      <w:bookmarkStart w:id="26" w:name="_Toc130914818"/>
+      <w:bookmarkStart w:id="25" w:name="_Toc130914818"/>
       <w:r>
         <w:lastRenderedPageBreak/>
         <w:t>Языковые версии веб-приложения</w:t>
       </w:r>
-      <w:bookmarkEnd w:id="26"/>
+      <w:bookmarkEnd w:id="25"/>
     </w:p>
     <w:p>
       <w:pPr>
@@ -6136,12 +6136,12 @@
       <w:pPr>
         <w:pStyle w:val="a1"/>
       </w:pPr>
-      <w:bookmarkStart w:id="27" w:name="_Toc130914819"/>
+      <w:bookmarkStart w:id="26" w:name="_Toc130914819"/>
       <w:r>
         <w:lastRenderedPageBreak/>
         <w:t>Группы пользователей</w:t>
       </w:r>
-      <w:bookmarkEnd w:id="27"/>
+      <w:bookmarkEnd w:id="26"/>
     </w:p>
     <w:p>
       <w:pPr>
@@ -6337,8 +6337,10 @@
         <w:t>Возможность регистрации или авторизации</w:t>
       </w:r>
       <w:r>
-        <w:t>;</w:t>
-      </w:r>
+        <w:t>.</w:t>
+      </w:r>
+      <w:bookmarkStart w:id="27" w:name="_GoBack"/>
+      <w:bookmarkEnd w:id="27"/>
     </w:p>
     <w:p>
       <w:pPr>
@@ -6401,7 +6403,10 @@
         <w:t>Возможность доба</w:t>
       </w:r>
       <w:r>
-        <w:t>вления авторской категории трат;</w:t>
+        <w:t>вления авторской категории трат</w:t>
+      </w:r>
+      <w:r>
+        <w:t>.</w:t>
       </w:r>
     </w:p>
     <w:p>
@@ -9469,6 +9474,7 @@
         <w:docPartUnique/>
       </w:docPartObj>
     </w:sdtPr>
+    <w:sdtEndPr/>
     <w:sdtContent>
       <w:p>
         <w:pPr>
@@ -9488,7 +9494,7 @@
           <w:rPr>
             <w:noProof/>
           </w:rPr>
-          <w:t>21</w:t>
+          <w:t>28</w:t>
         </w:r>
         <w:r>
           <w:fldChar w:fldCharType="end"/>
@@ -13108,6 +13114,7 @@
   <w:style w:type="character" w:default="1" w:styleId="a9">
     <w:name w:val="Default Paragraph Font"/>
     <w:uiPriority w:val="1"/>
+    <w:semiHidden/>
     <w:unhideWhenUsed/>
   </w:style>
   <w:style w:type="table" w:default="1" w:styleId="aa">
@@ -14293,7 +14300,7 @@
 </file>
 
 <file path=customXml/itemProps1.xml><?xml version="1.0" encoding="utf-8"?>
-<ds:datastoreItem xmlns:ds="http://schemas.openxmlformats.org/officeDocument/2006/customXml" ds:itemID="{76AA2AB8-9877-4A4C-B786-11862171953E}">
+<ds:datastoreItem xmlns:ds="http://schemas.openxmlformats.org/officeDocument/2006/customXml" ds:itemID="{8716CBBC-5FBC-4DE6-9CF8-F66AF90015CF}">
   <ds:schemaRefs>
     <ds:schemaRef ds:uri="http://schemas.openxmlformats.org/officeDocument/2006/bibliography"/>
   </ds:schemaRefs>

</xml_diff>

<commit_message>
docs: update technical task
</commit_message>
<xml_diff>
--- a/documentation/Technical_task_MoneyPie.docx
+++ b/documentation/Technical_task_MoneyPie.docx
@@ -664,8 +664,8 @@
           <w:rStyle w:val="normaltextrun"/>
         </w:rPr>
       </w:pPr>
-      <w:bookmarkStart w:id="1" w:name="_Toc525245847"/>
-      <w:bookmarkStart w:id="2" w:name="_Toc131175695"/>
+      <w:bookmarkStart w:id="1" w:name="_Toc131175695"/>
+      <w:bookmarkStart w:id="2" w:name="_Toc525245847"/>
       <w:bookmarkEnd w:id="0"/>
       <w:r>
         <w:rPr>
@@ -674,7 +674,7 @@
         <w:lastRenderedPageBreak/>
         <w:t>Содержание</w:t>
       </w:r>
-      <w:bookmarkEnd w:id="2"/>
+      <w:bookmarkEnd w:id="1"/>
     </w:p>
     <w:p>
       <w:pPr>
@@ -3716,7 +3716,23 @@
             <w:noProof/>
             <w:sz w:val="28"/>
           </w:rPr>
-          <w:t>Приложение</w:t>
+          <w:t>Прил</w:t>
+        </w:r>
+        <w:r>
+          <w:rPr>
+            <w:rStyle w:val="afc"/>
+            <w:noProof/>
+            <w:sz w:val="28"/>
+          </w:rPr>
+          <w:t>о</w:t>
+        </w:r>
+        <w:r>
+          <w:rPr>
+            <w:rStyle w:val="afc"/>
+            <w:noProof/>
+            <w:sz w:val="28"/>
+          </w:rPr>
+          <w:t>жение</w:t>
         </w:r>
         <w:r>
           <w:rPr>
@@ -3840,7 +3856,7 @@
             <w:webHidden/>
             <w:sz w:val="28"/>
           </w:rPr>
-          <w:t>31</w:t>
+          <w:t>27</w:t>
         </w:r>
         <w:r>
           <w:rPr>
@@ -3875,20 +3891,18 @@
         </w:rPr>
         <w:br w:type="page"/>
       </w:r>
-      <w:bookmarkStart w:id="3" w:name="_GoBack"/>
-      <w:bookmarkEnd w:id="3"/>
     </w:p>
     <w:p>
       <w:pPr>
         <w:pStyle w:val="a1"/>
       </w:pPr>
-      <w:bookmarkStart w:id="4" w:name="_Toc131175696"/>
-      <w:bookmarkEnd w:id="1"/>
+      <w:bookmarkStart w:id="3" w:name="_Toc131175696"/>
+      <w:bookmarkEnd w:id="2"/>
       <w:r>
         <w:lastRenderedPageBreak/>
         <w:t>Понятие и термины</w:t>
       </w:r>
-      <w:bookmarkEnd w:id="4"/>
+      <w:bookmarkEnd w:id="3"/>
     </w:p>
     <w:p>
       <w:pPr>
@@ -4392,29 +4406,65 @@
       <w:pPr>
         <w:pStyle w:val="a1"/>
       </w:pPr>
-      <w:bookmarkStart w:id="5" w:name="_Toc131175697"/>
+      <w:bookmarkStart w:id="4" w:name="_Toc131175697"/>
       <w:r>
         <w:lastRenderedPageBreak/>
         <w:t>Общие сведения</w:t>
       </w:r>
+      <w:bookmarkEnd w:id="4"/>
+    </w:p>
+    <w:p>
+      <w:pPr>
+        <w:pStyle w:val="a2"/>
+      </w:pPr>
+      <w:bookmarkStart w:id="5" w:name="_Toc131175698"/>
+      <w:r>
+        <w:t>Полное наименование системы и название веб-приложения</w:t>
+      </w:r>
       <w:bookmarkEnd w:id="5"/>
     </w:p>
     <w:p>
       <w:pPr>
+        <w:pStyle w:val="aff6"/>
+      </w:pPr>
+      <w:r>
+        <w:t>Полное наименование: приложение для мониторинга бюджета.</w:t>
+      </w:r>
+    </w:p>
+    <w:p>
+      <w:pPr>
+        <w:pStyle w:val="aff6"/>
+      </w:pPr>
+      <w:r>
+        <w:t>Название веб-приложения: MoneyPie.</w:t>
+      </w:r>
+    </w:p>
+    <w:p>
+      <w:pPr>
         <w:pStyle w:val="a2"/>
       </w:pPr>
-      <w:bookmarkStart w:id="6" w:name="_Toc131175698"/>
-      <w:r>
-        <w:t>Полное наименование системы и название веб-приложения</w:t>
+      <w:bookmarkStart w:id="6" w:name="_Toc131175699"/>
+      <w:r>
+        <w:t>Наименование исполнителя и заказчика приложения</w:t>
       </w:r>
       <w:bookmarkEnd w:id="6"/>
     </w:p>
     <w:p>
       <w:pPr>
+        <w:pStyle w:val="a3"/>
+      </w:pPr>
+      <w:bookmarkStart w:id="7" w:name="_Toc131175700"/>
+      <w:r>
+        <w:t>Наименование исполнителя</w:t>
+      </w:r>
+      <w:bookmarkEnd w:id="7"/>
+    </w:p>
+    <w:p>
+      <w:pPr>
         <w:pStyle w:val="aff6"/>
       </w:pPr>
       <w:r>
-        <w:t>Полное наименование: приложение для мониторинга бюджета.</w:t>
+        <w:t>Студент 3-го курса Пустовалов Артем Алексеевич, кафедра информационных систем и технологий управления предприятием.</w:t>
       </w:r>
     </w:p>
     <w:p>
@@ -4422,43 +4472,114 @@
         <w:pStyle w:val="aff6"/>
       </w:pPr>
       <w:r>
-        <w:t>Название веб-приложения: MoneyPie.</w:t>
+        <w:t>Студент 3-го курса Новиков Виктор Григорьевич, кафедра информационных систем и технологий управления предприятием.</w:t>
+      </w:r>
+    </w:p>
+    <w:p>
+      <w:pPr>
+        <w:pStyle w:val="aff6"/>
+      </w:pPr>
+      <w:r>
+        <w:t>Студент 3-го курса Бордюжа Екатерина Олеговна, кафедра информационных систем и технологий управления предприятием.</w:t>
+      </w:r>
+    </w:p>
+    <w:p>
+      <w:pPr>
+        <w:pStyle w:val="a3"/>
+      </w:pPr>
+      <w:bookmarkStart w:id="8" w:name="_Toc131175701"/>
+      <w:r>
+        <w:t>Наименование заказчика</w:t>
+      </w:r>
+      <w:bookmarkEnd w:id="8"/>
+    </w:p>
+    <w:p>
+      <w:pPr>
+        <w:pStyle w:val="aff6"/>
+      </w:pPr>
+      <w:r>
+        <w:t>Старший преподаватель Тарасов Вячеслав Сергеевич, кафедра программирования и информационных технологий.</w:t>
       </w:r>
     </w:p>
     <w:p>
       <w:pPr>
         <w:pStyle w:val="a2"/>
       </w:pPr>
-      <w:bookmarkStart w:id="7" w:name="_Toc131175699"/>
-      <w:r>
-        <w:t>Наименование исполнителя и заказчика приложения</w:t>
-      </w:r>
-      <w:bookmarkEnd w:id="7"/>
-    </w:p>
-    <w:p>
-      <w:pPr>
-        <w:pStyle w:val="a3"/>
-      </w:pPr>
-      <w:bookmarkStart w:id="8" w:name="_Toc131175700"/>
-      <w:r>
-        <w:t>Наименование исполнителя</w:t>
-      </w:r>
-      <w:bookmarkEnd w:id="8"/>
+      <w:bookmarkStart w:id="9" w:name="_Toc131175702"/>
+      <w:r>
+        <w:t xml:space="preserve">Перечень документов, на основании которых создается </w:t>
+      </w:r>
+      <w:r>
+        <w:t>сайт</w:t>
+      </w:r>
+      <w:bookmarkEnd w:id="9"/>
     </w:p>
     <w:p>
       <w:pPr>
         <w:pStyle w:val="aff6"/>
       </w:pPr>
       <w:r>
-        <w:t>Студент 3-го курса Пустовалов Артем Алексеевич, кафедра информационных систем и технологий управления предприятием.</w:t>
-      </w:r>
+        <w:t>На основании Технического Задания</w:t>
+      </w:r>
+      <w:r>
+        <w:t>, документа «</w:t>
+      </w:r>
+      <w:r>
+        <w:t>Стратегия повышения финансовой грамотности в Российс</w:t>
+      </w:r>
+      <w:r>
+        <w:t>кой Федерации на 2017-2023 годы»</w:t>
+      </w:r>
+      <w:r>
+        <w:t xml:space="preserve"> </w:t>
+      </w:r>
+      <w:r>
+        <w:t>и закона «</w:t>
+      </w:r>
+      <w:r>
+        <w:t>Об информации, информационных технологиях и о защит</w:t>
+      </w:r>
+      <w:r>
+        <w:t>е информации»</w:t>
+      </w:r>
+      <w:r>
+        <w:t xml:space="preserve"> от 27.07.20</w:t>
+      </w:r>
+      <w:r>
+        <w:t>06 №</w:t>
+      </w:r>
+      <w:r>
+        <w:t xml:space="preserve">149-ФЗ </w:t>
+      </w:r>
+      <w:r>
+        <w:t>создается данное веб-</w:t>
+      </w:r>
+      <w:r>
+        <w:t>приложение.</w:t>
+      </w:r>
+    </w:p>
+    <w:p>
+      <w:pPr>
+        <w:pStyle w:val="a2"/>
+      </w:pPr>
+      <w:bookmarkStart w:id="10" w:name="_Toc131175703"/>
+      <w:r>
+        <w:t>Плановые сроки начала и окончания работ</w:t>
+      </w:r>
+      <w:bookmarkEnd w:id="10"/>
     </w:p>
     <w:p>
       <w:pPr>
         <w:pStyle w:val="aff6"/>
       </w:pPr>
       <w:r>
-        <w:t>Студент 3-го курса Новиков Виктор Григорьевич, кафедра информационных систем и технологий управления предприятием.</w:t>
+        <w:t>План</w:t>
+      </w:r>
+      <w:r>
+        <w:t>овый срок начала работ – март</w:t>
+      </w:r>
+      <w:r>
+        <w:t xml:space="preserve"> 2023 г.</w:t>
       </w:r>
     </w:p>
     <w:p>
@@ -4466,125 +4587,18 @@
         <w:pStyle w:val="aff6"/>
       </w:pPr>
       <w:r>
-        <w:t>Студент 3-го курса Бордюжа Екатерина Олеговна, кафедра информационных систем и технологий управления предприятием.</w:t>
-      </w:r>
-    </w:p>
-    <w:p>
-      <w:pPr>
-        <w:pStyle w:val="a3"/>
-      </w:pPr>
-      <w:bookmarkStart w:id="9" w:name="_Toc131175701"/>
-      <w:r>
-        <w:t>Наименование заказчика</w:t>
-      </w:r>
-      <w:bookmarkEnd w:id="9"/>
-    </w:p>
-    <w:p>
-      <w:pPr>
-        <w:pStyle w:val="aff6"/>
-      </w:pPr>
-      <w:r>
-        <w:t>Старший преподаватель Тарасов Вячеслав Сергеевич, кафедра программирования и информационных технологий.</w:t>
+        <w:t>Плановый срок окончания работ – июнь 2023 г.</w:t>
       </w:r>
     </w:p>
     <w:p>
       <w:pPr>
         <w:pStyle w:val="a2"/>
       </w:pPr>
-      <w:bookmarkStart w:id="10" w:name="_Toc131175702"/>
-      <w:r>
-        <w:t xml:space="preserve">Перечень документов, на основании которых создается </w:t>
-      </w:r>
-      <w:r>
-        <w:t>сайт</w:t>
-      </w:r>
-      <w:bookmarkEnd w:id="10"/>
-    </w:p>
-    <w:p>
-      <w:pPr>
-        <w:pStyle w:val="aff6"/>
-      </w:pPr>
-      <w:r>
-        <w:t>На основании Технического Задания</w:t>
-      </w:r>
-      <w:r>
-        <w:t>, документа «</w:t>
-      </w:r>
-      <w:r>
-        <w:t>Стратегия повышения финансовой грамотности в Российс</w:t>
-      </w:r>
-      <w:r>
-        <w:t>кой Федерации на 2017-2023 годы»</w:t>
-      </w:r>
-      <w:r>
-        <w:t xml:space="preserve"> </w:t>
-      </w:r>
-      <w:r>
-        <w:t>и закона «</w:t>
-      </w:r>
-      <w:r>
-        <w:t>Об информации, информационных технологиях и о защит</w:t>
-      </w:r>
-      <w:r>
-        <w:t>е информации»</w:t>
-      </w:r>
-      <w:r>
-        <w:t xml:space="preserve"> от 27.07.20</w:t>
-      </w:r>
-      <w:r>
-        <w:t>06 №</w:t>
-      </w:r>
-      <w:r>
-        <w:t xml:space="preserve">149-ФЗ </w:t>
-      </w:r>
-      <w:r>
-        <w:t>создается данное веб-</w:t>
-      </w:r>
-      <w:r>
-        <w:t>приложение.</w:t>
-      </w:r>
-    </w:p>
-    <w:p>
-      <w:pPr>
-        <w:pStyle w:val="a2"/>
-      </w:pPr>
-      <w:bookmarkStart w:id="11" w:name="_Toc131175703"/>
-      <w:r>
-        <w:t>Плановые сроки начала и окончания работ</w:t>
+      <w:bookmarkStart w:id="11" w:name="_Toc131175704"/>
+      <w:r>
+        <w:t>Порядок оформления и предъявления заказчику результатов работ по созданию веб-приложения</w:t>
       </w:r>
       <w:bookmarkEnd w:id="11"/>
-    </w:p>
-    <w:p>
-      <w:pPr>
-        <w:pStyle w:val="aff6"/>
-      </w:pPr>
-      <w:r>
-        <w:t>План</w:t>
-      </w:r>
-      <w:r>
-        <w:t>овый срок начала работ – март</w:t>
-      </w:r>
-      <w:r>
-        <w:t xml:space="preserve"> 2023 г.</w:t>
-      </w:r>
-    </w:p>
-    <w:p>
-      <w:pPr>
-        <w:pStyle w:val="aff6"/>
-      </w:pPr>
-      <w:r>
-        <w:t>Плановый срок окончания работ – июнь 2023 г.</w:t>
-      </w:r>
-    </w:p>
-    <w:p>
-      <w:pPr>
-        <w:pStyle w:val="a2"/>
-      </w:pPr>
-      <w:bookmarkStart w:id="12" w:name="_Toc131175704"/>
-      <w:r>
-        <w:t>Порядок оформления и предъявления заказчику результатов работ по созданию веб-приложения</w:t>
-      </w:r>
-      <w:bookmarkEnd w:id="12"/>
     </w:p>
     <w:p>
       <w:pPr>
@@ -4668,20 +4682,38 @@
       <w:pPr>
         <w:pStyle w:val="a1"/>
       </w:pPr>
-      <w:bookmarkStart w:id="13" w:name="_Toc131175705"/>
+      <w:bookmarkStart w:id="12" w:name="_Toc131175705"/>
       <w:r>
         <w:lastRenderedPageBreak/>
         <w:t>Назначение и цели создания веб-приложения</w:t>
       </w:r>
+      <w:bookmarkEnd w:id="12"/>
+    </w:p>
+    <w:p>
+      <w:pPr>
+        <w:pStyle w:val="a2"/>
+      </w:pPr>
+      <w:bookmarkStart w:id="13" w:name="_Toc131175706"/>
+      <w:r>
+        <w:t>Назначение веб-приложения</w:t>
+      </w:r>
       <w:bookmarkEnd w:id="13"/>
     </w:p>
     <w:p>
       <w:pPr>
+        <w:pStyle w:val="aff6"/>
+      </w:pPr>
+      <w:r>
+        <w:t>Назначением приложения является автоматизация учета и контроля финансов пользователя.</w:t>
+      </w:r>
+    </w:p>
+    <w:p>
+      <w:pPr>
         <w:pStyle w:val="a2"/>
       </w:pPr>
-      <w:bookmarkStart w:id="14" w:name="_Toc131175706"/>
-      <w:r>
-        <w:t>Назначение веб-приложения</w:t>
+      <w:bookmarkStart w:id="14" w:name="_Toc131175707"/>
+      <w:r>
+        <w:t>Цели создания веб-приложения</w:t>
       </w:r>
       <w:bookmarkEnd w:id="14"/>
     </w:p>
@@ -4690,36 +4722,18 @@
         <w:pStyle w:val="aff6"/>
       </w:pPr>
       <w:r>
-        <w:t>Назначением приложения является автоматизация учета и контроля финансов пользователя.</w:t>
+        <w:t>Данное приложение создается для получения прибыли от премиум-подписок.</w:t>
       </w:r>
     </w:p>
     <w:p>
       <w:pPr>
         <w:pStyle w:val="a2"/>
       </w:pPr>
-      <w:bookmarkStart w:id="15" w:name="_Toc131175707"/>
-      <w:r>
-        <w:t>Цели создания веб-приложения</w:t>
+      <w:bookmarkStart w:id="15" w:name="_Toc131175708"/>
+      <w:r>
+        <w:t>Характеристика объектов автоматизации</w:t>
       </w:r>
       <w:bookmarkEnd w:id="15"/>
-    </w:p>
-    <w:p>
-      <w:pPr>
-        <w:pStyle w:val="aff6"/>
-      </w:pPr>
-      <w:r>
-        <w:t>Данное приложение создается для получения прибыли от премиум-подписок.</w:t>
-      </w:r>
-    </w:p>
-    <w:p>
-      <w:pPr>
-        <w:pStyle w:val="a2"/>
-      </w:pPr>
-      <w:bookmarkStart w:id="16" w:name="_Toc131175708"/>
-      <w:r>
-        <w:t>Характеристика объектов автоматизации</w:t>
-      </w:r>
-      <w:bookmarkEnd w:id="16"/>
     </w:p>
     <w:p>
       <w:pPr>
@@ -4747,20 +4761,190 @@
       <w:pPr>
         <w:pStyle w:val="a1"/>
       </w:pPr>
-      <w:bookmarkStart w:id="17" w:name="_Toc131175709"/>
+      <w:bookmarkStart w:id="16" w:name="_Toc131175709"/>
       <w:r>
         <w:lastRenderedPageBreak/>
         <w:t>Требования к веб-приложению и программному обеспечению</w:t>
       </w:r>
+      <w:bookmarkEnd w:id="16"/>
+    </w:p>
+    <w:p>
+      <w:pPr>
+        <w:pStyle w:val="a2"/>
+      </w:pPr>
+      <w:bookmarkStart w:id="17" w:name="_Toc131175710"/>
+      <w:r>
+        <w:t>Требования к веб-приложению в целом</w:t>
+      </w:r>
       <w:bookmarkEnd w:id="17"/>
     </w:p>
     <w:p>
       <w:pPr>
-        <w:pStyle w:val="a2"/>
-      </w:pPr>
-      <w:bookmarkStart w:id="18" w:name="_Toc131175710"/>
-      <w:r>
-        <w:t>Требования к веб-приложению в целом</w:t>
+        <w:pStyle w:val="aff6"/>
+      </w:pPr>
+      <w:r>
+        <w:t>Приложение должно удовлетворять следующим требованиям:</w:t>
+      </w:r>
+    </w:p>
+    <w:p>
+      <w:pPr>
+        <w:pStyle w:val="a5"/>
+      </w:pPr>
+      <w:r>
+        <w:t>Обеспечить работу в</w:t>
+      </w:r>
+      <w:r>
+        <w:t xml:space="preserve"> </w:t>
+      </w:r>
+      <w:proofErr w:type="spellStart"/>
+      <w:r>
+        <w:t>Google</w:t>
+      </w:r>
+      <w:proofErr w:type="spellEnd"/>
+      <w:r>
+        <w:t xml:space="preserve"> </w:t>
+      </w:r>
+      <w:proofErr w:type="spellStart"/>
+      <w:r>
+        <w:t>Chrome</w:t>
+      </w:r>
+      <w:proofErr w:type="spellEnd"/>
+      <w:r>
+        <w:t>,</w:t>
+      </w:r>
+      <w:r>
+        <w:t xml:space="preserve"> </w:t>
+      </w:r>
+      <w:proofErr w:type="spellStart"/>
+      <w:r>
+        <w:t>Firefox</w:t>
+      </w:r>
+      <w:proofErr w:type="spellEnd"/>
+      <w:r>
+        <w:t xml:space="preserve"> </w:t>
+      </w:r>
+      <w:r>
+        <w:t xml:space="preserve">и </w:t>
+      </w:r>
+      <w:proofErr w:type="spellStart"/>
+      <w:r>
+        <w:t>Microsoft</w:t>
+      </w:r>
+      <w:proofErr w:type="spellEnd"/>
+      <w:r>
+        <w:t xml:space="preserve"> </w:t>
+      </w:r>
+      <w:proofErr w:type="spellStart"/>
+      <w:r>
+        <w:t>Edge</w:t>
+      </w:r>
+      <w:proofErr w:type="spellEnd"/>
+      <w:r>
+        <w:t>;</w:t>
+      </w:r>
+    </w:p>
+    <w:p>
+      <w:pPr>
+        <w:pStyle w:val="a5"/>
+      </w:pPr>
+      <w:r>
+        <w:t>Предоставить</w:t>
+      </w:r>
+      <w:r>
+        <w:t xml:space="preserve"> возможность регистрации и авторизации</w:t>
+      </w:r>
+      <w:r>
+        <w:t>;</w:t>
+      </w:r>
+    </w:p>
+    <w:p>
+      <w:pPr>
+        <w:pStyle w:val="a5"/>
+      </w:pPr>
+      <w:r>
+        <w:t>Предоставить</w:t>
+      </w:r>
+      <w:r>
+        <w:t xml:space="preserve"> </w:t>
+      </w:r>
+      <w:r>
+        <w:t>уже авторизованном</w:t>
+      </w:r>
+      <w:r>
+        <w:t xml:space="preserve">у пользователю пригласить друга </w:t>
+      </w:r>
+      <w:r>
+        <w:t>для ведения совместного бюджета</w:t>
+      </w:r>
+      <w:r>
+        <w:t>;</w:t>
+      </w:r>
+    </w:p>
+    <w:p>
+      <w:pPr>
+        <w:pStyle w:val="a5"/>
+      </w:pPr>
+      <w:r>
+        <w:t>Предоставить</w:t>
+      </w:r>
+      <w:r>
+        <w:t xml:space="preserve"> </w:t>
+      </w:r>
+      <w:r>
+        <w:t>статистику для анализа расходов и доходов по категориям. Авто</w:t>
+      </w:r>
+      <w:r>
+        <w:t xml:space="preserve">ризованный пользователь может </w:t>
+      </w:r>
+      <w:r>
+        <w:t>смотреть, ск</w:t>
+      </w:r>
+      <w:r>
+        <w:t>олько денег он тратит и</w:t>
+      </w:r>
+      <w:r>
+        <w:t xml:space="preserve"> зарабатывает в каждой категории, например, в категории "Продукты", "Здоровье" или "Развлечения"</w:t>
+      </w:r>
+      <w:r>
+        <w:t>;</w:t>
+      </w:r>
+    </w:p>
+    <w:p>
+      <w:pPr>
+        <w:pStyle w:val="a5"/>
+      </w:pPr>
+      <w:r>
+        <w:t>На данном этапе разработки не будет интеграции с</w:t>
+      </w:r>
+      <w:r>
+        <w:t xml:space="preserve"> платежными сервисами, поэтому </w:t>
+      </w:r>
+      <w:r>
+        <w:t xml:space="preserve">все финансовые операции, </w:t>
+      </w:r>
+      <w:r>
+        <w:t xml:space="preserve">к </w:t>
+      </w:r>
+      <w:r>
+        <w:t>пример</w:t>
+      </w:r>
+      <w:r>
+        <w:t>у</w:t>
+      </w:r>
+      <w:r>
+        <w:t xml:space="preserve"> оформление премиум подписки, бу</w:t>
+      </w:r>
+      <w:r>
+        <w:t>дут реализованы в виде заглушек.</w:t>
+      </w:r>
+    </w:p>
+    <w:p>
+      <w:pPr>
+        <w:pStyle w:val="a3"/>
+      </w:pPr>
+      <w:bookmarkStart w:id="18" w:name="_Toc131175711"/>
+      <w:r>
+        <w:t>Требования к структуре и функционированию веб-приложения</w:t>
       </w:r>
       <w:bookmarkEnd w:id="18"/>
     </w:p>
@@ -4769,298 +4953,134 @@
         <w:pStyle w:val="aff6"/>
       </w:pPr>
       <w:r>
-        <w:t>Приложение должно удовлетворять следующим требованиям:</w:t>
+        <w:t xml:space="preserve">При разработке клиентской части будет использоваться библиотека </w:t>
+      </w:r>
+      <w:proofErr w:type="spellStart"/>
+      <w:r>
+        <w:t>React</w:t>
+      </w:r>
+      <w:proofErr w:type="spellEnd"/>
+      <w:r>
+        <w:t>, которая позволяет разрабатывать SPA, а также предлагает компонентный подход, при котором интерфейсы собираются из отдельных элементов (компонентов).</w:t>
+      </w:r>
+    </w:p>
+    <w:p>
+      <w:pPr>
+        <w:pStyle w:val="aff6"/>
+      </w:pPr>
+      <w:r>
+        <w:t>Приложение должно запускаться в следующих браузерах:</w:t>
       </w:r>
     </w:p>
     <w:p>
       <w:pPr>
         <w:pStyle w:val="a5"/>
       </w:pPr>
-      <w:r>
-        <w:t>Обеспечить работу в</w:t>
-      </w:r>
+      <w:proofErr w:type="spellStart"/>
+      <w:r>
+        <w:t>Google</w:t>
+      </w:r>
+      <w:proofErr w:type="spellEnd"/>
       <w:r>
         <w:t xml:space="preserve"> </w:t>
       </w:r>
       <w:proofErr w:type="spellStart"/>
       <w:r>
-        <w:t>Google</w:t>
+        <w:t>Chrome</w:t>
       </w:r>
       <w:proofErr w:type="spellEnd"/>
       <w:r>
+        <w:t xml:space="preserve"> (версия 90.0.4430.93 и</w:t>
+      </w:r>
+      <w:r>
+        <w:t>ли</w:t>
+      </w:r>
+      <w:r>
+        <w:t xml:space="preserve"> новее)</w:t>
+      </w:r>
+      <w:r>
+        <w:t>;</w:t>
+      </w:r>
+    </w:p>
+    <w:p>
+      <w:pPr>
+        <w:pStyle w:val="a5"/>
+      </w:pPr>
+      <w:proofErr w:type="spellStart"/>
+      <w:r>
+        <w:t>Firefox</w:t>
+      </w:r>
+      <w:proofErr w:type="spellEnd"/>
+      <w:r>
+        <w:t xml:space="preserve"> (версия 90.0.2 и</w:t>
+      </w:r>
+      <w:r>
+        <w:t>ли</w:t>
+      </w:r>
+      <w:r>
+        <w:t xml:space="preserve"> новее)</w:t>
+      </w:r>
+      <w:r>
+        <w:rPr>
+          <w:lang w:val="en-US"/>
+        </w:rPr>
+        <w:t>;</w:t>
+      </w:r>
+    </w:p>
+    <w:p>
+      <w:pPr>
+        <w:pStyle w:val="a5"/>
+      </w:pPr>
+      <w:proofErr w:type="spellStart"/>
+      <w:r>
+        <w:t>Microsoft</w:t>
+      </w:r>
+      <w:proofErr w:type="spellEnd"/>
+      <w:r>
         <w:t xml:space="preserve"> </w:t>
       </w:r>
       <w:proofErr w:type="spellStart"/>
       <w:r>
-        <w:t>Chrome</w:t>
+        <w:t>Edge</w:t>
       </w:r>
       <w:proofErr w:type="spellEnd"/>
       <w:r>
-        <w:t>,</w:t>
+        <w:t xml:space="preserve"> (версия 90.0.818.39 и</w:t>
+      </w:r>
+      <w:r>
+        <w:t>ли</w:t>
+      </w:r>
+      <w:r>
+        <w:t xml:space="preserve"> новее)</w:t>
+      </w:r>
+      <w:r>
+        <w:t>.</w:t>
+      </w:r>
+    </w:p>
+    <w:p>
+      <w:pPr>
+        <w:pStyle w:val="aff6"/>
+      </w:pPr>
+      <w:r>
+        <w:t xml:space="preserve">Для связи клиента и сервера следует использовать </w:t>
+      </w:r>
+      <w:r>
+        <w:t>REST</w:t>
       </w:r>
       <w:r>
         <w:t xml:space="preserve"> </w:t>
       </w:r>
-      <w:proofErr w:type="spellStart"/>
-      <w:r>
-        <w:t>Firefox</w:t>
-      </w:r>
-      <w:proofErr w:type="spellEnd"/>
-      <w:r>
-        <w:t xml:space="preserve"> </w:t>
-      </w:r>
-      <w:r>
-        <w:t xml:space="preserve">и </w:t>
-      </w:r>
-      <w:proofErr w:type="spellStart"/>
-      <w:r>
-        <w:t>Microsoft</w:t>
-      </w:r>
-      <w:proofErr w:type="spellEnd"/>
-      <w:r>
-        <w:t xml:space="preserve"> </w:t>
-      </w:r>
-      <w:proofErr w:type="spellStart"/>
-      <w:r>
-        <w:t>Edge</w:t>
-      </w:r>
-      <w:proofErr w:type="spellEnd"/>
-      <w:r>
-        <w:t>;</w:t>
-      </w:r>
-    </w:p>
-    <w:p>
-      <w:pPr>
-        <w:pStyle w:val="a5"/>
-      </w:pPr>
-      <w:r>
-        <w:t>Предоставить</w:t>
-      </w:r>
-      <w:r>
-        <w:t xml:space="preserve"> возможность регистрации и авторизации</w:t>
-      </w:r>
-      <w:r>
-        <w:t>;</w:t>
-      </w:r>
-    </w:p>
-    <w:p>
-      <w:pPr>
-        <w:pStyle w:val="a5"/>
-      </w:pPr>
-      <w:r>
-        <w:t>Предоставить</w:t>
-      </w:r>
-      <w:r>
-        <w:t xml:space="preserve"> </w:t>
-      </w:r>
-      <w:r>
-        <w:t>уже авторизованном</w:t>
-      </w:r>
-      <w:r>
-        <w:t xml:space="preserve">у пользователю пригласить друга </w:t>
-      </w:r>
-      <w:r>
-        <w:t>для ведения совместного бюджета</w:t>
-      </w:r>
-      <w:r>
-        <w:t>;</w:t>
-      </w:r>
-    </w:p>
-    <w:p>
-      <w:pPr>
-        <w:pStyle w:val="a5"/>
-      </w:pPr>
-      <w:r>
-        <w:t>Предоставить</w:t>
-      </w:r>
-      <w:r>
-        <w:t xml:space="preserve"> </w:t>
-      </w:r>
-      <w:r>
-        <w:t>статистику для анализа расходов и доходов по категориям. Авто</w:t>
-      </w:r>
-      <w:r>
-        <w:t xml:space="preserve">ризованный пользователь может </w:t>
-      </w:r>
-      <w:r>
-        <w:t>смотреть, ск</w:t>
-      </w:r>
-      <w:r>
-        <w:t>олько денег он тратит и</w:t>
-      </w:r>
-      <w:r>
-        <w:t xml:space="preserve"> зарабатывает в каждой категории, например, в категории "Продукты", "Здоровье" или "Развлечения"</w:t>
-      </w:r>
-      <w:r>
-        <w:t>;</w:t>
-      </w:r>
-    </w:p>
-    <w:p>
-      <w:pPr>
-        <w:pStyle w:val="a5"/>
-      </w:pPr>
-      <w:r>
-        <w:t>На данном этапе разработки не будет интеграции с</w:t>
-      </w:r>
-      <w:r>
-        <w:t xml:space="preserve"> платежными сервисами, поэтому </w:t>
-      </w:r>
-      <w:r>
-        <w:t xml:space="preserve">все финансовые операции, </w:t>
-      </w:r>
-      <w:r>
-        <w:t xml:space="preserve">к </w:t>
-      </w:r>
-      <w:r>
-        <w:t>пример</w:t>
-      </w:r>
-      <w:r>
-        <w:t>у</w:t>
-      </w:r>
-      <w:r>
-        <w:t xml:space="preserve"> оформление премиум подписки, бу</w:t>
-      </w:r>
-      <w:r>
-        <w:t>дут реализованы в виде заглушек.</w:t>
-      </w:r>
-    </w:p>
-    <w:p>
-      <w:pPr>
-        <w:pStyle w:val="a3"/>
-      </w:pPr>
-      <w:bookmarkStart w:id="19" w:name="_Toc131175711"/>
-      <w:r>
-        <w:t>Требования к структуре и функционированию веб-приложения</w:t>
-      </w:r>
-      <w:bookmarkEnd w:id="19"/>
-    </w:p>
-    <w:p>
-      <w:pPr>
-        <w:pStyle w:val="aff6"/>
-      </w:pPr>
-      <w:r>
-        <w:t xml:space="preserve">При разработке клиентской части будет использоваться библиотека </w:t>
-      </w:r>
-      <w:proofErr w:type="spellStart"/>
-      <w:r>
-        <w:t>React</w:t>
-      </w:r>
-      <w:proofErr w:type="spellEnd"/>
-      <w:r>
-        <w:t>, которая позволяет разрабатывать SPA, а также предлагает компонентный подход, при котором интерфейсы собираются из отдельных элементов (компонентов).</w:t>
-      </w:r>
-    </w:p>
-    <w:p>
-      <w:pPr>
-        <w:pStyle w:val="aff6"/>
-      </w:pPr>
-      <w:r>
-        <w:t>Приложение должно запускаться в следующих браузерах:</w:t>
-      </w:r>
-    </w:p>
-    <w:p>
-      <w:pPr>
-        <w:pStyle w:val="a5"/>
-      </w:pPr>
-      <w:proofErr w:type="spellStart"/>
-      <w:r>
-        <w:t>Google</w:t>
-      </w:r>
-      <w:proofErr w:type="spellEnd"/>
-      <w:r>
-        <w:t xml:space="preserve"> </w:t>
-      </w:r>
-      <w:proofErr w:type="spellStart"/>
-      <w:r>
-        <w:t>Chrome</w:t>
-      </w:r>
-      <w:proofErr w:type="spellEnd"/>
-      <w:r>
-        <w:t xml:space="preserve"> (версия 90.0.4430.93 и</w:t>
-      </w:r>
-      <w:r>
-        <w:t>ли</w:t>
-      </w:r>
-      <w:r>
-        <w:t xml:space="preserve"> новее)</w:t>
-      </w:r>
-      <w:r>
-        <w:t>;</w:t>
-      </w:r>
-    </w:p>
-    <w:p>
-      <w:pPr>
-        <w:pStyle w:val="a5"/>
-      </w:pPr>
-      <w:proofErr w:type="spellStart"/>
-      <w:r>
-        <w:t>Firefox</w:t>
-      </w:r>
-      <w:proofErr w:type="spellEnd"/>
-      <w:r>
-        <w:t xml:space="preserve"> (версия 90.0.2 и</w:t>
-      </w:r>
-      <w:r>
-        <w:t>ли</w:t>
-      </w:r>
-      <w:r>
-        <w:t xml:space="preserve"> новее)</w:t>
-      </w:r>
-      <w:r>
-        <w:rPr>
-          <w:lang w:val="en-US"/>
-        </w:rPr>
-        <w:t>;</w:t>
-      </w:r>
-    </w:p>
-    <w:p>
-      <w:pPr>
-        <w:pStyle w:val="a5"/>
-      </w:pPr>
-      <w:proofErr w:type="spellStart"/>
-      <w:r>
-        <w:t>Microsoft</w:t>
-      </w:r>
-      <w:proofErr w:type="spellEnd"/>
-      <w:r>
-        <w:t xml:space="preserve"> </w:t>
-      </w:r>
-      <w:proofErr w:type="spellStart"/>
-      <w:r>
-        <w:t>Edge</w:t>
-      </w:r>
-      <w:proofErr w:type="spellEnd"/>
-      <w:r>
-        <w:t xml:space="preserve"> (версия 90.0.818.39 и</w:t>
-      </w:r>
-      <w:r>
-        <w:t>ли</w:t>
-      </w:r>
-      <w:r>
-        <w:t xml:space="preserve"> новее)</w:t>
-      </w:r>
-      <w:r>
-        <w:t>.</w:t>
-      </w:r>
-    </w:p>
-    <w:p>
-      <w:pPr>
-        <w:pStyle w:val="aff6"/>
-      </w:pPr>
-      <w:r>
-        <w:t xml:space="preserve">Для связи клиента и сервера следует использовать </w:t>
-      </w:r>
-      <w:r>
-        <w:t>REST</w:t>
-      </w:r>
-      <w:r>
-        <w:t xml:space="preserve"> </w:t>
-      </w:r>
       <w:r>
         <w:t>API</w:t>
       </w:r>
       <w:r>
-        <w:t>, которое представляет из себя интерфейс, используемый двумя компьютерными системами для безопасного обмена информацией через сеть Интернет.</w:t>
+        <w:t xml:space="preserve">, которое представляет </w:t>
+      </w:r>
+      <w:r>
+        <w:t>собой</w:t>
+      </w:r>
+      <w:r>
+        <w:t xml:space="preserve"> интерфейс, используемый двумя компьютерными системами для безопасного обмена информацией через сеть Интернет.</w:t>
       </w:r>
     </w:p>
     <w:p>
@@ -5210,10 +5230,60 @@
       <w:pPr>
         <w:pStyle w:val="a3"/>
       </w:pPr>
-      <w:bookmarkStart w:id="20" w:name="_Toc131175712"/>
+      <w:bookmarkStart w:id="19" w:name="_Toc131175712"/>
       <w:r>
         <w:t>Требования к защите информации</w:t>
       </w:r>
+      <w:bookmarkEnd w:id="19"/>
+    </w:p>
+    <w:p>
+      <w:pPr>
+        <w:pStyle w:val="aff6"/>
+      </w:pPr>
+      <w:r>
+        <w:t xml:space="preserve">Разрабатываемое веб-приложение должно быть защищено </w:t>
+      </w:r>
+      <w:r>
+        <w:t>от</w:t>
+      </w:r>
+      <w:r>
+        <w:t xml:space="preserve"> </w:t>
+      </w:r>
+      <w:r>
+        <w:t>SQL</w:t>
+      </w:r>
+      <w:r>
+        <w:t xml:space="preserve"> и </w:t>
+      </w:r>
+      <w:r>
+        <w:t>XSS</w:t>
+      </w:r>
+      <w:r>
+        <w:t xml:space="preserve"> инъекций. Пароли пользователе</w:t>
+      </w:r>
+      <w:r>
+        <w:t>й</w:t>
+      </w:r>
+      <w:r>
+        <w:t xml:space="preserve"> в базе данных должны </w:t>
+      </w:r>
+      <w:proofErr w:type="spellStart"/>
+      <w:r>
+        <w:t>хешироваться</w:t>
+      </w:r>
+      <w:proofErr w:type="spellEnd"/>
+      <w:r>
+        <w:t>.</w:t>
+      </w:r>
+    </w:p>
+    <w:p>
+      <w:pPr>
+        <w:pStyle w:val="a3"/>
+      </w:pPr>
+      <w:bookmarkStart w:id="20" w:name="_Toc131175713"/>
+      <w:r>
+        <w:t>Требования к оформлению и верстке страниц</w:t>
+      </w:r>
       <w:bookmarkEnd w:id="20"/>
     </w:p>
     <w:p>
@@ -5221,38 +5291,142 @@
         <w:pStyle w:val="aff6"/>
       </w:pPr>
       <w:r>
-        <w:t xml:space="preserve">Разрабатываемое веб-приложение должно быть защищено </w:t>
-      </w:r>
-      <w:r>
-        <w:t>от</w:t>
-      </w:r>
+        <w:t>С</w:t>
+      </w:r>
+      <w:r>
+        <w:t xml:space="preserve">траницы должны быть сверстаны с использованием принципов резиновой верстки, которые позволяют перестроить и адаптировать интерфейс к различным размерам экрана. </w:t>
+      </w:r>
+    </w:p>
+    <w:p>
+      <w:pPr>
+        <w:pStyle w:val="aff6"/>
+      </w:pPr>
+      <w:r>
+        <w:t>Также должна быть реализована кросс</w:t>
+      </w:r>
+      <w:r>
+        <w:t>-</w:t>
+      </w:r>
+      <w:proofErr w:type="spellStart"/>
+      <w:r>
+        <w:t>браузерная</w:t>
+      </w:r>
+      <w:proofErr w:type="spellEnd"/>
+      <w:r>
+        <w:t xml:space="preserve"> поддержка веб-приложения, которая заключает</w:t>
+      </w:r>
+      <w:r>
+        <w:t>ся</w:t>
+      </w:r>
+      <w:r>
+        <w:t xml:space="preserve"> в том, что разрабатываемый веб-сайт должен </w:t>
+      </w:r>
+      <w:r>
+        <w:t xml:space="preserve">отображаться и функционировать во всех </w:t>
+      </w:r>
+      <w:r>
+        <w:t xml:space="preserve">перечисленных ниже </w:t>
+      </w:r>
+      <w:r>
+        <w:t>браузерах идентично. Под идентичностью функционирования подразумевается: отсутствие некорректной работы,</w:t>
+      </w:r>
+      <w:r>
+        <w:t xml:space="preserve"> отсутствие</w:t>
+      </w:r>
+      <w:r>
+        <w:t xml:space="preserve"> ошибок в верстке и способность отображать материал с одинаковой степенью читабельности.</w:t>
+      </w:r>
+    </w:p>
+    <w:p>
+      <w:pPr>
+        <w:pStyle w:val="aff6"/>
+      </w:pPr>
+      <w:r>
+        <w:t>Обеспечить поддержку следующих браузеров:</w:t>
+      </w:r>
+    </w:p>
+    <w:p>
+      <w:pPr>
+        <w:pStyle w:val="a5"/>
+      </w:pPr>
+      <w:proofErr w:type="spellStart"/>
+      <w:r>
+        <w:t>Google</w:t>
+      </w:r>
+      <w:proofErr w:type="spellEnd"/>
       <w:r>
         <w:t xml:space="preserve"> </w:t>
       </w:r>
-      <w:r>
-        <w:t>SQL</w:t>
-      </w:r>
-      <w:r>
-        <w:t xml:space="preserve"> и </w:t>
-      </w:r>
-      <w:r>
-        <w:t>XSS</w:t>
-      </w:r>
-      <w:r>
-        <w:t xml:space="preserve"> инъекций. Пароли пользователе</w:t>
-      </w:r>
-      <w:r>
-        <w:t>й</w:t>
-      </w:r>
-      <w:r>
-        <w:t xml:space="preserve"> в базе данных должны </w:t>
-      </w:r>
       <w:proofErr w:type="spellStart"/>
       <w:r>
-        <w:t>хешироваться</w:t>
+        <w:t>Chrome</w:t>
       </w:r>
       <w:proofErr w:type="spellEnd"/>
       <w:r>
+        <w:t xml:space="preserve"> (версия 90.0.4430.93 и</w:t>
+      </w:r>
+      <w:r>
+        <w:t>ли</w:t>
+      </w:r>
+      <w:r>
+        <w:t xml:space="preserve"> новее)</w:t>
+      </w:r>
+      <w:r>
+        <w:t>;</w:t>
+      </w:r>
+    </w:p>
+    <w:p>
+      <w:pPr>
+        <w:pStyle w:val="a5"/>
+      </w:pPr>
+      <w:proofErr w:type="spellStart"/>
+      <w:r>
+        <w:t>Firefox</w:t>
+      </w:r>
+      <w:proofErr w:type="spellEnd"/>
+      <w:r>
+        <w:t xml:space="preserve"> (версия 90.0.2 и</w:t>
+      </w:r>
+      <w:r>
+        <w:t>ли</w:t>
+      </w:r>
+      <w:r>
+        <w:t xml:space="preserve"> новее)</w:t>
+      </w:r>
+      <w:r>
+        <w:rPr>
+          <w:lang w:val="en-US"/>
+        </w:rPr>
+        <w:t>;</w:t>
+      </w:r>
+    </w:p>
+    <w:p>
+      <w:pPr>
+        <w:pStyle w:val="a5"/>
+      </w:pPr>
+      <w:proofErr w:type="spellStart"/>
+      <w:r>
+        <w:t>Microsoft</w:t>
+      </w:r>
+      <w:proofErr w:type="spellEnd"/>
+      <w:r>
+        <w:t xml:space="preserve"> </w:t>
+      </w:r>
+      <w:proofErr w:type="spellStart"/>
+      <w:r>
+        <w:t>Edge</w:t>
+      </w:r>
+      <w:proofErr w:type="spellEnd"/>
+      <w:r>
+        <w:t xml:space="preserve"> (версия 90.0.818.39 и</w:t>
+      </w:r>
+      <w:r>
+        <w:t>ли</w:t>
+      </w:r>
+      <w:r>
+        <w:t xml:space="preserve"> новее)</w:t>
+      </w:r>
+      <w:r>
         <w:t>.</w:t>
       </w:r>
     </w:p>
@@ -5260,162 +5434,11 @@
       <w:pPr>
         <w:pStyle w:val="a3"/>
       </w:pPr>
-      <w:bookmarkStart w:id="21" w:name="_Toc131175713"/>
-      <w:r>
-        <w:t>Требования к оформлению и верстке страниц</w:t>
+      <w:bookmarkStart w:id="21" w:name="_Toc131175714"/>
+      <w:r>
+        <w:t>Требования к архитектуре</w:t>
       </w:r>
       <w:bookmarkEnd w:id="21"/>
-    </w:p>
-    <w:p>
-      <w:pPr>
-        <w:pStyle w:val="aff6"/>
-      </w:pPr>
-      <w:r>
-        <w:t>С</w:t>
-      </w:r>
-      <w:r>
-        <w:t xml:space="preserve">траницы должны быть сверстаны с использованием принципов резиновой верстки, которые позволяют перестроить и адаптировать интерфейс к различным размерам экрана. </w:t>
-      </w:r>
-    </w:p>
-    <w:p>
-      <w:pPr>
-        <w:pStyle w:val="aff6"/>
-      </w:pPr>
-      <w:r>
-        <w:t xml:space="preserve">Также должна быть реализована </w:t>
-      </w:r>
-      <w:proofErr w:type="spellStart"/>
-      <w:r>
-        <w:t>кроссбраузерная</w:t>
-      </w:r>
-      <w:proofErr w:type="spellEnd"/>
-      <w:r>
-        <w:t xml:space="preserve"> поддержка веб-приложения, которая заключает</w:t>
-      </w:r>
-      <w:r>
-        <w:t>ся</w:t>
-      </w:r>
-      <w:r>
-        <w:t xml:space="preserve"> в том, что разрабатываемый веб-сайт должен </w:t>
-      </w:r>
-      <w:r>
-        <w:t xml:space="preserve">отображаться и функционировать во всех </w:t>
-      </w:r>
-      <w:r>
-        <w:t xml:space="preserve">перечисленных ниже </w:t>
-      </w:r>
-      <w:r>
-        <w:t>браузерах идентично. Под идентичностью функционирования подразумевается: отсутствие некорректной работы,</w:t>
-      </w:r>
-      <w:r>
-        <w:t xml:space="preserve"> отсутствие</w:t>
-      </w:r>
-      <w:r>
-        <w:t xml:space="preserve"> ошибок в верстке и способность отображать материал с одинаковой степенью читабельности.</w:t>
-      </w:r>
-    </w:p>
-    <w:p>
-      <w:pPr>
-        <w:pStyle w:val="aff6"/>
-      </w:pPr>
-      <w:r>
-        <w:t>Обеспечить поддержку следующих браузеров:</w:t>
-      </w:r>
-    </w:p>
-    <w:p>
-      <w:pPr>
-        <w:pStyle w:val="a5"/>
-      </w:pPr>
-      <w:proofErr w:type="spellStart"/>
-      <w:r>
-        <w:t>Google</w:t>
-      </w:r>
-      <w:proofErr w:type="spellEnd"/>
-      <w:r>
-        <w:t xml:space="preserve"> </w:t>
-      </w:r>
-      <w:proofErr w:type="spellStart"/>
-      <w:r>
-        <w:t>Chrome</w:t>
-      </w:r>
-      <w:proofErr w:type="spellEnd"/>
-      <w:r>
-        <w:t xml:space="preserve"> (версия 90.0.4430.93 и</w:t>
-      </w:r>
-      <w:r>
-        <w:t>ли</w:t>
-      </w:r>
-      <w:r>
-        <w:t xml:space="preserve"> новее)</w:t>
-      </w:r>
-      <w:r>
-        <w:t>;</w:t>
-      </w:r>
-    </w:p>
-    <w:p>
-      <w:pPr>
-        <w:pStyle w:val="a5"/>
-      </w:pPr>
-      <w:proofErr w:type="spellStart"/>
-      <w:r>
-        <w:t>Firefox</w:t>
-      </w:r>
-      <w:proofErr w:type="spellEnd"/>
-      <w:r>
-        <w:t xml:space="preserve"> (версия 90.0.2 и</w:t>
-      </w:r>
-      <w:r>
-        <w:t>ли</w:t>
-      </w:r>
-      <w:r>
-        <w:t xml:space="preserve"> новее)</w:t>
-      </w:r>
-      <w:r>
-        <w:rPr>
-          <w:lang w:val="en-US"/>
-        </w:rPr>
-        <w:t>;</w:t>
-      </w:r>
-    </w:p>
-    <w:p>
-      <w:pPr>
-        <w:pStyle w:val="a5"/>
-      </w:pPr>
-      <w:proofErr w:type="spellStart"/>
-      <w:r>
-        <w:t>Microsoft</w:t>
-      </w:r>
-      <w:proofErr w:type="spellEnd"/>
-      <w:r>
-        <w:t xml:space="preserve"> </w:t>
-      </w:r>
-      <w:proofErr w:type="spellStart"/>
-      <w:r>
-        <w:t>Edge</w:t>
-      </w:r>
-      <w:proofErr w:type="spellEnd"/>
-      <w:r>
-        <w:t xml:space="preserve"> (версия 90.0.818.39 и</w:t>
-      </w:r>
-      <w:r>
-        <w:t>ли</w:t>
-      </w:r>
-      <w:r>
-        <w:t xml:space="preserve"> новее)</w:t>
-      </w:r>
-      <w:r>
-        <w:t>.</w:t>
-      </w:r>
-    </w:p>
-    <w:p>
-      <w:pPr>
-        <w:pStyle w:val="a3"/>
-      </w:pPr>
-      <w:bookmarkStart w:id="22" w:name="_Toc131175714"/>
-      <w:r>
-        <w:t>Требования к архитектуре</w:t>
-      </w:r>
-      <w:bookmarkEnd w:id="22"/>
     </w:p>
     <w:p>
       <w:pPr>
@@ -5478,11 +5501,11 @@
       <w:pPr>
         <w:pStyle w:val="a3"/>
       </w:pPr>
-      <w:bookmarkStart w:id="23" w:name="_Toc131175715"/>
+      <w:bookmarkStart w:id="22" w:name="_Toc131175715"/>
       <w:r>
         <w:t>Требования к используемым технологиям</w:t>
       </w:r>
-      <w:bookmarkEnd w:id="23"/>
+      <w:bookmarkEnd w:id="22"/>
     </w:p>
     <w:p>
       <w:pPr>
@@ -6043,85 +6066,85 @@
       <w:pPr>
         <w:pStyle w:val="a3"/>
       </w:pPr>
-      <w:bookmarkStart w:id="24" w:name="_Toc131175716"/>
+      <w:bookmarkStart w:id="23" w:name="_Toc131175716"/>
       <w:r>
         <w:lastRenderedPageBreak/>
         <w:t>Требования к численности и квалификации персонала, обслуживающего приложение</w:t>
       </w:r>
+      <w:bookmarkEnd w:id="23"/>
+    </w:p>
+    <w:p>
+      <w:pPr>
+        <w:pStyle w:val="aff6"/>
+      </w:pPr>
+      <w:r>
+        <w:t>В случае нео</w:t>
+      </w:r>
+      <w:r>
+        <w:t xml:space="preserve">бходимости </w:t>
+      </w:r>
+      <w:r>
+        <w:t xml:space="preserve">исправления ошибок </w:t>
+      </w:r>
+      <w:r>
+        <w:t>в работе системы,</w:t>
+      </w:r>
+      <w:r>
+        <w:t xml:space="preserve"> актуализации информации </w:t>
+      </w:r>
+      <w:r>
+        <w:t>о</w:t>
+      </w:r>
+      <w:r>
+        <w:t xml:space="preserve"> финанс</w:t>
+      </w:r>
+      <w:r>
+        <w:t>овой грамотности в базе данных</w:t>
+      </w:r>
+      <w:r>
+        <w:t xml:space="preserve"> или </w:t>
+      </w:r>
+      <w:r>
+        <w:t xml:space="preserve">развития приложения </w:t>
+      </w:r>
+      <w:r>
+        <w:t>требуются</w:t>
+      </w:r>
+      <w:r>
+        <w:t>:</w:t>
+      </w:r>
+    </w:p>
+    <w:p>
+      <w:pPr>
+        <w:pStyle w:val="a4"/>
+      </w:pPr>
+      <w:r>
+        <w:t xml:space="preserve">Один или более разработчиков со знаниями PostgreSQL, TypeScript и Nest.JS для работы </w:t>
+      </w:r>
+      <w:r>
+        <w:t>с базой данных и серверной частью</w:t>
+      </w:r>
+      <w:r>
+        <w:t xml:space="preserve"> приложения;</w:t>
+      </w:r>
+    </w:p>
+    <w:p>
+      <w:pPr>
+        <w:pStyle w:val="a4"/>
+      </w:pPr>
+      <w:r>
+        <w:t>Один или более разработчиков со знаниями TypeScript и React.</w:t>
+      </w:r>
+    </w:p>
+    <w:p>
+      <w:pPr>
+        <w:pStyle w:val="a2"/>
+      </w:pPr>
+      <w:bookmarkStart w:id="24" w:name="_Toc131175717"/>
+      <w:r>
+        <w:t>Требования к функциям, выполняемым веб-приложением</w:t>
+      </w:r>
       <w:bookmarkEnd w:id="24"/>
-    </w:p>
-    <w:p>
-      <w:pPr>
-        <w:pStyle w:val="aff6"/>
-      </w:pPr>
-      <w:r>
-        <w:t>В случае нео</w:t>
-      </w:r>
-      <w:r>
-        <w:t xml:space="preserve">бходимости </w:t>
-      </w:r>
-      <w:r>
-        <w:t xml:space="preserve">исправления ошибок </w:t>
-      </w:r>
-      <w:r>
-        <w:t>в работе системы,</w:t>
-      </w:r>
-      <w:r>
-        <w:t xml:space="preserve"> актуализации информации </w:t>
-      </w:r>
-      <w:r>
-        <w:t>о</w:t>
-      </w:r>
-      <w:r>
-        <w:t xml:space="preserve"> финанс</w:t>
-      </w:r>
-      <w:r>
-        <w:t>овой грамотности в базе данных</w:t>
-      </w:r>
-      <w:r>
-        <w:t xml:space="preserve"> или </w:t>
-      </w:r>
-      <w:r>
-        <w:t xml:space="preserve">развития приложения </w:t>
-      </w:r>
-      <w:r>
-        <w:t>требуются</w:t>
-      </w:r>
-      <w:r>
-        <w:t>:</w:t>
-      </w:r>
-    </w:p>
-    <w:p>
-      <w:pPr>
-        <w:pStyle w:val="a4"/>
-      </w:pPr>
-      <w:r>
-        <w:t xml:space="preserve">Один или более разработчиков со знаниями PostgreSQL, TypeScript и Nest.JS для работы </w:t>
-      </w:r>
-      <w:r>
-        <w:t>с базой данных и серверной частью</w:t>
-      </w:r>
-      <w:r>
-        <w:t xml:space="preserve"> приложения;</w:t>
-      </w:r>
-    </w:p>
-    <w:p>
-      <w:pPr>
-        <w:pStyle w:val="a4"/>
-      </w:pPr>
-      <w:r>
-        <w:t>Один или более разработчиков со знаниями TypeScript и React.</w:t>
-      </w:r>
-    </w:p>
-    <w:p>
-      <w:pPr>
-        <w:pStyle w:val="a2"/>
-      </w:pPr>
-      <w:bookmarkStart w:id="25" w:name="_Toc131175717"/>
-      <w:r>
-        <w:t>Требования к функциям, выполняемым веб-приложением</w:t>
-      </w:r>
-      <w:bookmarkEnd w:id="25"/>
     </w:p>
     <w:p>
       <w:pPr>
@@ -6207,12 +6230,12 @@
       <w:pPr>
         <w:pStyle w:val="a1"/>
       </w:pPr>
-      <w:bookmarkStart w:id="26" w:name="_Toc131175718"/>
+      <w:bookmarkStart w:id="25" w:name="_Toc131175718"/>
       <w:r>
         <w:lastRenderedPageBreak/>
         <w:t>Языковые версии веб-приложения</w:t>
       </w:r>
-      <w:bookmarkEnd w:id="26"/>
+      <w:bookmarkEnd w:id="25"/>
     </w:p>
     <w:p>
       <w:pPr>
@@ -6250,12 +6273,12 @@
       <w:pPr>
         <w:pStyle w:val="a1"/>
       </w:pPr>
-      <w:bookmarkStart w:id="27" w:name="_Toc131175719"/>
+      <w:bookmarkStart w:id="26" w:name="_Toc131175719"/>
       <w:r>
         <w:lastRenderedPageBreak/>
         <w:t>Группы пользователей</w:t>
       </w:r>
-      <w:bookmarkEnd w:id="27"/>
+      <w:bookmarkEnd w:id="26"/>
     </w:p>
     <w:p>
       <w:pPr>
@@ -6524,7 +6547,13 @@
         <w:pStyle w:val="a4"/>
       </w:pPr>
       <w:r>
-        <w:t>Увеличение количества возможных участников в группе, в которой состоит премиум-пользователей до пяти человек</w:t>
+        <w:t>Увеличение количества возможных участников в группе, в котор</w:t>
+      </w:r>
+      <w:r>
+        <w:t>ой состоит премиум-пользователь,</w:t>
+      </w:r>
+      <w:r>
+        <w:t xml:space="preserve"> до пяти человек</w:t>
       </w:r>
       <w:r>
         <w:t>;</w:t>
@@ -6656,12 +6685,12 @@
       <w:pPr>
         <w:pStyle w:val="a1"/>
       </w:pPr>
-      <w:bookmarkStart w:id="28" w:name="_Toc131175720"/>
+      <w:bookmarkStart w:id="27" w:name="_Toc131175720"/>
       <w:r>
         <w:lastRenderedPageBreak/>
         <w:t>Дизайн сайта</w:t>
       </w:r>
-      <w:bookmarkEnd w:id="28"/>
+      <w:bookmarkEnd w:id="27"/>
     </w:p>
     <w:p>
       <w:pPr>
@@ -6779,11 +6808,11 @@
       <w:pPr>
         <w:pStyle w:val="a1"/>
       </w:pPr>
-      <w:bookmarkStart w:id="29" w:name="_Toc131175721"/>
+      <w:bookmarkStart w:id="28" w:name="_Toc131175721"/>
       <w:r>
         <w:t>Навигация по веб-приложению</w:t>
       </w:r>
-      <w:bookmarkEnd w:id="29"/>
+      <w:bookmarkEnd w:id="28"/>
     </w:p>
     <w:p>
       <w:pPr>
@@ -6849,7 +6878,7 @@
       <w:pPr>
         <w:pStyle w:val="a1"/>
       </w:pPr>
-      <w:bookmarkStart w:id="30" w:name="_Toc131175722"/>
+      <w:bookmarkStart w:id="29" w:name="_Toc131175722"/>
       <w:r>
         <w:lastRenderedPageBreak/>
         <w:t>Описание страниц сайт</w:t>
@@ -6857,15 +6886,126 @@
       <w:r>
         <w:t>а</w:t>
       </w:r>
+      <w:bookmarkEnd w:id="29"/>
+    </w:p>
+    <w:p>
+      <w:pPr>
+        <w:pStyle w:val="a2"/>
+      </w:pPr>
+      <w:bookmarkStart w:id="30" w:name="_Toc131175723"/>
+      <w:r>
+        <w:t>Запуск приложения</w:t>
+      </w:r>
       <w:bookmarkEnd w:id="30"/>
     </w:p>
     <w:p>
       <w:pPr>
+        <w:pStyle w:val="aff6"/>
+      </w:pPr>
+      <w:r>
+        <w:t>На странице содержатся следующие элементы:</w:t>
+      </w:r>
+    </w:p>
+    <w:p>
+      <w:pPr>
+        <w:pStyle w:val="a4"/>
+      </w:pPr>
+      <w:r>
+        <w:t>Форма регистрации;</w:t>
+      </w:r>
+    </w:p>
+    <w:p>
+      <w:pPr>
+        <w:pStyle w:val="a4"/>
+      </w:pPr>
+      <w:r>
+        <w:t>Кнопка «Зарегистрироваться»;</w:t>
+      </w:r>
+    </w:p>
+    <w:p>
+      <w:pPr>
+        <w:pStyle w:val="a4"/>
+      </w:pPr>
+      <w:r>
+        <w:t>Ссыл</w:t>
+      </w:r>
+      <w:r>
+        <w:t>ка «Уже есть аккаунт? Войти»;</w:t>
+      </w:r>
+    </w:p>
+    <w:p>
+      <w:pPr>
+        <w:pStyle w:val="a4"/>
+      </w:pPr>
+      <w:r>
+        <w:t>Кнопка закрытия формы</w:t>
+      </w:r>
+      <w:r>
+        <w:rPr>
+          <w:lang w:val="en-US"/>
+        </w:rPr>
+        <w:t>;</w:t>
+      </w:r>
+    </w:p>
+    <w:p>
+      <w:pPr>
+        <w:pStyle w:val="a4"/>
+      </w:pPr>
+      <w:r>
+        <w:t>Поля для ввода информации, необходимой для регистрации пользователя в системе.</w:t>
+      </w:r>
+    </w:p>
+    <w:p>
+      <w:pPr>
+        <w:pStyle w:val="aff6"/>
+      </w:pPr>
+      <w:r>
+        <w:t xml:space="preserve">При первом запуске приложения неавторизованный пользователь попадает в </w:t>
+      </w:r>
+      <w:proofErr w:type="spellStart"/>
+      <w:r>
+        <w:t>демо</w:t>
+      </w:r>
+      <w:proofErr w:type="spellEnd"/>
+      <w:r>
+        <w:t>-режим</w:t>
+      </w:r>
+      <w:r>
+        <w:t>, из которого он может перейти на страницу регистрации.</w:t>
+      </w:r>
+    </w:p>
+    <w:p>
+      <w:pPr>
+        <w:pStyle w:val="aff6"/>
+      </w:pPr>
+      <w:r>
+        <w:t>Если регистрация прошла успешно, после нажатия на к</w:t>
+      </w:r>
+      <w:r>
+        <w:t>нопк</w:t>
+      </w:r>
+      <w:r>
+        <w:t>у «Зарегистрироваться» происходит переход на страницу входа. Если при регистрации возникла какая-то ошибка, пользователь остается на той же странице и получает сообщение об ошибке.</w:t>
+      </w:r>
+    </w:p>
+    <w:p>
+      <w:pPr>
+        <w:pStyle w:val="aff6"/>
+      </w:pPr>
+      <w:r>
+        <w:t>Если пользователь уже зарегистрирован, то при нажатии на ссылку «Уже есть аккаунт? Войти» происходит переход на страницу авторизации.</w:t>
+      </w:r>
+    </w:p>
+    <w:p>
+      <w:pPr>
         <w:pStyle w:val="a2"/>
       </w:pPr>
-      <w:bookmarkStart w:id="31" w:name="_Toc131175723"/>
-      <w:r>
-        <w:t>Запуск приложения</w:t>
+      <w:bookmarkStart w:id="31" w:name="_Toc131175724"/>
+      <w:r>
+        <w:t>Г</w:t>
+      </w:r>
+      <w:r>
+        <w:t>лавная страница</w:t>
       </w:r>
       <w:bookmarkEnd w:id="31"/>
     </w:p>
@@ -6874,204 +7014,93 @@
         <w:pStyle w:val="aff6"/>
       </w:pPr>
       <w:r>
-        <w:t>На странице содержатся следующие элементы:</w:t>
-      </w:r>
-    </w:p>
-    <w:p>
-      <w:pPr>
-        <w:pStyle w:val="a4"/>
-      </w:pPr>
-      <w:r>
-        <w:t>Форма регистрации;</w:t>
-      </w:r>
-    </w:p>
-    <w:p>
-      <w:pPr>
-        <w:pStyle w:val="a4"/>
-      </w:pPr>
-      <w:r>
-        <w:t>Кнопка «Зарегистрироваться»;</w:t>
-      </w:r>
-    </w:p>
-    <w:p>
-      <w:pPr>
-        <w:pStyle w:val="a4"/>
-      </w:pPr>
-      <w:r>
-        <w:t>Ссыл</w:t>
-      </w:r>
-      <w:r>
-        <w:t>ка «Уже есть аккаунт? Войти»;</w:t>
-      </w:r>
-    </w:p>
-    <w:p>
-      <w:pPr>
-        <w:pStyle w:val="a4"/>
-      </w:pPr>
-      <w:r>
-        <w:t>Кнопка закрытия формы</w:t>
-      </w:r>
-      <w:r>
-        <w:rPr>
-          <w:lang w:val="en-US"/>
-        </w:rPr>
-        <w:t>;</w:t>
-      </w:r>
-    </w:p>
-    <w:p>
-      <w:pPr>
-        <w:pStyle w:val="a4"/>
-      </w:pPr>
-      <w:r>
-        <w:t>Поля для ввода информации, необходимой для регистрации пользователя в системе.</w:t>
-      </w:r>
+        <w:t xml:space="preserve">После </w:t>
+      </w:r>
+      <w:r>
+        <w:t>авторизации</w:t>
+      </w:r>
+      <w:r>
+        <w:t xml:space="preserve"> пользователь попадает на </w:t>
+      </w:r>
+      <w:r>
+        <w:t>главную страницу, которая п</w:t>
+      </w:r>
+      <w:r>
+        <w:t>редставляет собой список недавних трат</w:t>
+      </w:r>
+      <w:r>
+        <w:t>. На ней находится кнопка добавления</w:t>
+      </w:r>
+      <w:r>
+        <w:t xml:space="preserve"> </w:t>
+      </w:r>
+      <w:r>
+        <w:t>трат и</w:t>
+      </w:r>
+      <w:r>
+        <w:t xml:space="preserve"> </w:t>
+      </w:r>
+      <w:r>
+        <w:t>поступлений</w:t>
+      </w:r>
+      <w:r>
+        <w:t>, кнопка просмотра статистики, а также две вкладки личный и общий бюджет.</w:t>
+      </w:r>
+    </w:p>
+    <w:p>
+      <w:pPr>
+        <w:pStyle w:val="a3"/>
+      </w:pPr>
+      <w:bookmarkStart w:id="32" w:name="_Toc131175725"/>
+      <w:r>
+        <w:t xml:space="preserve">Окно добавления </w:t>
+      </w:r>
+      <w:r>
+        <w:t>трат</w:t>
+      </w:r>
+      <w:r>
+        <w:t xml:space="preserve"> и </w:t>
+      </w:r>
+      <w:r>
+        <w:t>поступлений</w:t>
+      </w:r>
+      <w:bookmarkEnd w:id="32"/>
     </w:p>
     <w:p>
       <w:pPr>
         <w:pStyle w:val="aff6"/>
       </w:pPr>
       <w:r>
-        <w:t xml:space="preserve">При первом запуске приложения неавторизованный пользователь попадает в </w:t>
-      </w:r>
-      <w:proofErr w:type="spellStart"/>
-      <w:r>
-        <w:t>демо</w:t>
-      </w:r>
-      <w:proofErr w:type="spellEnd"/>
-      <w:r>
-        <w:t>-режим</w:t>
-      </w:r>
-      <w:r>
-        <w:t>, из которого он может перейти на страницу регистрации.</w:t>
-      </w:r>
-    </w:p>
-    <w:p>
-      <w:pPr>
-        <w:pStyle w:val="aff6"/>
-      </w:pPr>
-      <w:r>
-        <w:t>Если регистрация прошла успешно, после нажатия на к</w:t>
-      </w:r>
-      <w:r>
-        <w:t>нопк</w:t>
-      </w:r>
-      <w:r>
-        <w:t>у «Зарегистрироваться» происходит переход на страницу входа. Если при регистрации возникла какая-то ошибка, пользователь остается на той же странице и получает сообщение об ошибке.</w:t>
-      </w:r>
-    </w:p>
-    <w:p>
-      <w:pPr>
-        <w:pStyle w:val="aff6"/>
-      </w:pPr>
-      <w:r>
-        <w:t>Если пользователь уже зарегистрирован, то при нажатии на ссылку «Уже есть аккаунт? Войти» происходит переход на страницу авторизации.</w:t>
-      </w:r>
-    </w:p>
-    <w:p>
-      <w:pPr>
-        <w:pStyle w:val="a2"/>
-      </w:pPr>
-      <w:bookmarkStart w:id="32" w:name="_Toc131175724"/>
-      <w:r>
-        <w:t>Г</w:t>
-      </w:r>
-      <w:r>
-        <w:t>лавная страница</w:t>
-      </w:r>
-      <w:bookmarkEnd w:id="32"/>
-    </w:p>
-    <w:p>
-      <w:pPr>
-        <w:pStyle w:val="aff6"/>
-      </w:pPr>
-      <w:r>
-        <w:t xml:space="preserve">После </w:t>
-      </w:r>
-      <w:r>
-        <w:t>авторизации</w:t>
-      </w:r>
-      <w:r>
-        <w:t xml:space="preserve"> пользователь попадает на </w:t>
-      </w:r>
-      <w:r>
-        <w:t>главную страницу, которая п</w:t>
-      </w:r>
-      <w:r>
-        <w:t>редставляет собой список недавних трат</w:t>
-      </w:r>
-      <w:r>
-        <w:t>. На ней находится кнопка добавления</w:t>
-      </w:r>
-      <w:r>
-        <w:t xml:space="preserve"> </w:t>
-      </w:r>
-      <w:r>
-        <w:t>трат и</w:t>
-      </w:r>
-      <w:r>
-        <w:t xml:space="preserve"> </w:t>
-      </w:r>
-      <w:r>
-        <w:t>поступлений</w:t>
-      </w:r>
-      <w:r>
-        <w:t>, кнопка просмотра статистики, а также две вкладки личный и общий бюджет.</w:t>
+        <w:t>В данном окне можн</w:t>
+      </w:r>
+      <w:r>
+        <w:t>о добавить трату или поступление</w:t>
+      </w:r>
+      <w:r>
+        <w:t xml:space="preserve">, </w:t>
+      </w:r>
+      <w:r>
+        <w:t xml:space="preserve">выбрать категорию, </w:t>
+      </w:r>
+      <w:r>
+        <w:t>дату</w:t>
+      </w:r>
+      <w:r>
+        <w:t xml:space="preserve"> и сумму</w:t>
+      </w:r>
+      <w:r>
+        <w:t>.</w:t>
       </w:r>
     </w:p>
     <w:p>
       <w:pPr>
         <w:pStyle w:val="a3"/>
       </w:pPr>
-      <w:bookmarkStart w:id="33" w:name="_Toc131175725"/>
-      <w:r>
-        <w:t xml:space="preserve">Окно добавления </w:t>
-      </w:r>
-      <w:r>
-        <w:t>трат</w:t>
-      </w:r>
-      <w:r>
-        <w:t xml:space="preserve"> и </w:t>
-      </w:r>
-      <w:r>
-        <w:t>поступлений</w:t>
+      <w:bookmarkStart w:id="33" w:name="_Toc131175726"/>
+      <w:r>
+        <w:t>Окно просмотра статистики</w:t>
       </w:r>
       <w:bookmarkEnd w:id="33"/>
-    </w:p>
-    <w:p>
-      <w:pPr>
-        <w:pStyle w:val="aff6"/>
-      </w:pPr>
-      <w:r>
-        <w:t>В данном окне можн</w:t>
-      </w:r>
-      <w:r>
-        <w:t>о добавить трату или поступление</w:t>
-      </w:r>
-      <w:r>
-        <w:t xml:space="preserve">, </w:t>
-      </w:r>
-      <w:r>
-        <w:t xml:space="preserve">выбрать категорию, </w:t>
-      </w:r>
-      <w:r>
-        <w:t>дату</w:t>
-      </w:r>
-      <w:r>
-        <w:t xml:space="preserve"> и сумму</w:t>
-      </w:r>
-      <w:r>
-        <w:t>.</w:t>
-      </w:r>
-    </w:p>
-    <w:p>
-      <w:pPr>
-        <w:pStyle w:val="a3"/>
-      </w:pPr>
-      <w:bookmarkStart w:id="34" w:name="_Toc131175726"/>
-      <w:r>
-        <w:t>Окно просмотра статистики</w:t>
-      </w:r>
-      <w:bookmarkEnd w:id="34"/>
     </w:p>
     <w:p>
       <w:pPr>
@@ -7131,10 +7160,72 @@
       <w:pPr>
         <w:pStyle w:val="a2"/>
       </w:pPr>
-      <w:bookmarkStart w:id="35" w:name="_Toc131175727"/>
+      <w:bookmarkStart w:id="34" w:name="_Toc131175727"/>
       <w:r>
         <w:t>Профиль</w:t>
       </w:r>
+      <w:bookmarkEnd w:id="34"/>
+    </w:p>
+    <w:p>
+      <w:pPr>
+        <w:pStyle w:val="aff6"/>
+      </w:pPr>
+      <w:r>
+        <w:t>На данной странице содержатся:</w:t>
+      </w:r>
+    </w:p>
+    <w:p>
+      <w:pPr>
+        <w:pStyle w:val="a4"/>
+      </w:pPr>
+      <w:r>
+        <w:t>Управление подпиской (возможность оформить, продлить или отказаться от нее);</w:t>
+      </w:r>
+    </w:p>
+    <w:p>
+      <w:pPr>
+        <w:pStyle w:val="a4"/>
+      </w:pPr>
+      <w:r>
+        <w:t>Кнопка добавить пользователя в группу</w:t>
+      </w:r>
+      <w:r>
+        <w:t>;</w:t>
+      </w:r>
+    </w:p>
+    <w:p>
+      <w:pPr>
+        <w:pStyle w:val="a4"/>
+      </w:pPr>
+      <w:r>
+        <w:t>Кнопка выхода из аккаунта</w:t>
+      </w:r>
+      <w:r>
+        <w:rPr>
+          <w:lang w:val="en-US"/>
+        </w:rPr>
+        <w:t>;</w:t>
+      </w:r>
+    </w:p>
+    <w:p>
+      <w:pPr>
+        <w:pStyle w:val="a4"/>
+      </w:pPr>
+      <w:r>
+        <w:t>Кнопка выхода из группы</w:t>
+      </w:r>
+      <w:r>
+        <w:t>.</w:t>
+      </w:r>
+    </w:p>
+    <w:p>
+      <w:pPr>
+        <w:pStyle w:val="a2"/>
+      </w:pPr>
+      <w:bookmarkStart w:id="35" w:name="_Toc131175728"/>
+      <w:r>
+        <w:t>Боковое меню</w:t>
+      </w:r>
       <w:bookmarkEnd w:id="35"/>
     </w:p>
     <w:p>
@@ -7142,48 +7233,13 @@
         <w:pStyle w:val="aff6"/>
       </w:pPr>
       <w:r>
-        <w:t>На данной странице содержатся:</w:t>
-      </w:r>
-    </w:p>
-    <w:p>
-      <w:pPr>
-        <w:pStyle w:val="a4"/>
-      </w:pPr>
-      <w:r>
-        <w:t>Управление подпиской (возможность оформить, продлить или отказаться от нее);</w:t>
-      </w:r>
-    </w:p>
-    <w:p>
-      <w:pPr>
-        <w:pStyle w:val="a4"/>
-      </w:pPr>
-      <w:r>
-        <w:t>Кнопка добавить пользователя в группу</w:t>
-      </w:r>
-      <w:r>
-        <w:t>;</w:t>
-      </w:r>
-    </w:p>
-    <w:p>
-      <w:pPr>
-        <w:pStyle w:val="a4"/>
-      </w:pPr>
-      <w:r>
-        <w:t>Кнопка выхода из аккаунта</w:t>
-      </w:r>
-      <w:r>
-        <w:rPr>
-          <w:lang w:val="en-US"/>
-        </w:rPr>
-        <w:t>;</w:t>
-      </w:r>
-    </w:p>
-    <w:p>
-      <w:pPr>
-        <w:pStyle w:val="a4"/>
-      </w:pPr>
-      <w:r>
-        <w:t>Кнопка выхода из группы</w:t>
+        <w:t>Данный элемент навигации позволяет перейти в следующие разделы сайта: профиль, главная страница, статистика</w:t>
+      </w:r>
+      <w:r>
+        <w:t>, премиум по</w:t>
+      </w:r>
+      <w:r>
+        <w:t>дписка</w:t>
       </w:r>
       <w:r>
         <w:t>.</w:t>
@@ -7193,38 +7249,11 @@
       <w:pPr>
         <w:pStyle w:val="a2"/>
       </w:pPr>
-      <w:bookmarkStart w:id="36" w:name="_Toc131175728"/>
-      <w:r>
-        <w:t>Боковое меню</w:t>
+      <w:bookmarkStart w:id="36" w:name="_Toc131175729"/>
+      <w:r>
+        <w:t>Центр уведомлений</w:t>
       </w:r>
       <w:bookmarkEnd w:id="36"/>
-    </w:p>
-    <w:p>
-      <w:pPr>
-        <w:pStyle w:val="aff6"/>
-      </w:pPr>
-      <w:r>
-        <w:t>Данный элемент навигации позволяет перейти в следующие разделы сайта: профиль, главная страница, статистика</w:t>
-      </w:r>
-      <w:r>
-        <w:t>, премиум по</w:t>
-      </w:r>
-      <w:r>
-        <w:t>дписка</w:t>
-      </w:r>
-      <w:r>
-        <w:t>.</w:t>
-      </w:r>
-    </w:p>
-    <w:p>
-      <w:pPr>
-        <w:pStyle w:val="a2"/>
-      </w:pPr>
-      <w:bookmarkStart w:id="37" w:name="_Toc131175729"/>
-      <w:r>
-        <w:t>Центр уведомлений</w:t>
-      </w:r>
-      <w:bookmarkEnd w:id="37"/>
     </w:p>
     <w:p>
       <w:pPr>
@@ -7276,12 +7305,12 @@
       <w:pPr>
         <w:pStyle w:val="a1"/>
       </w:pPr>
-      <w:bookmarkStart w:id="38" w:name="_Toc131175730"/>
+      <w:bookmarkStart w:id="37" w:name="_Toc131175730"/>
       <w:r>
         <w:lastRenderedPageBreak/>
         <w:t>Перспективы развития, модернизации веб-приложения</w:t>
       </w:r>
-      <w:bookmarkEnd w:id="38"/>
+      <w:bookmarkEnd w:id="37"/>
     </w:p>
     <w:p>
       <w:pPr>
@@ -7443,12 +7472,12 @@
       <w:pPr>
         <w:pStyle w:val="a1"/>
       </w:pPr>
-      <w:bookmarkStart w:id="39" w:name="_Toc131175731"/>
+      <w:bookmarkStart w:id="38" w:name="_Toc131175731"/>
       <w:r>
         <w:lastRenderedPageBreak/>
         <w:t>Требования к документированию</w:t>
       </w:r>
-      <w:bookmarkEnd w:id="39"/>
+      <w:bookmarkEnd w:id="38"/>
     </w:p>
     <w:p>
       <w:pPr>
@@ -7559,12 +7588,12 @@
       <w:pPr>
         <w:pStyle w:val="a1"/>
       </w:pPr>
-      <w:bookmarkStart w:id="40" w:name="_Toc131175732"/>
+      <w:bookmarkStart w:id="39" w:name="_Toc131175732"/>
       <w:r>
         <w:lastRenderedPageBreak/>
         <w:t>Порядок контроля и приемки работы</w:t>
       </w:r>
-      <w:bookmarkEnd w:id="40"/>
+      <w:bookmarkEnd w:id="39"/>
     </w:p>
     <w:p>
       <w:pPr>
@@ -7707,12 +7736,14 @@
       <w:pPr>
         <w:pStyle w:val="ae"/>
       </w:pPr>
-      <w:bookmarkStart w:id="41" w:name="_Toc131175733"/>
+      <w:bookmarkStart w:id="40" w:name="_Toc131175733"/>
+      <w:bookmarkStart w:id="41" w:name="_GoBack"/>
+      <w:bookmarkEnd w:id="41"/>
       <w:r>
         <w:lastRenderedPageBreak/>
         <w:t>Приложение</w:t>
       </w:r>
-      <w:bookmarkEnd w:id="41"/>
+      <w:bookmarkEnd w:id="40"/>
     </w:p>
     <w:p>
       <w:pPr>
@@ -7845,7 +7876,7 @@
         <w:pStyle w:val="aff6"/>
       </w:pPr>
       <w:r>
-        <w:t>Диаграмма последовательностей:</w:t>
+        <w:t>Диаграмма состояний:</w:t>
       </w:r>
     </w:p>
     <w:p>
@@ -7858,133 +7889,6 @@
           <w:lang w:eastAsia="ru-RU"/>
         </w:rPr>
         <w:lastRenderedPageBreak/>
-        <w:drawing>
-          <wp:inline distT="0" distB="0" distL="0" distR="0">
-            <wp:extent cx="5335675" cy="6061710"/>
-            <wp:effectExtent l="0" t="0" r="0" b="0"/>
-            <wp:docPr id="11" name="Рисунок 11" descr="C:\Users\Екатерина\Downloads\Fin_Диаграмма_последовательности_nonau_drawio.png"/>
-            <wp:cNvGraphicFramePr>
-              <a:graphicFrameLocks xmlns:a="http://schemas.openxmlformats.org/drawingml/2006/main" noChangeAspect="1"/>
-            </wp:cNvGraphicFramePr>
-            <a:graphic xmlns:a="http://schemas.openxmlformats.org/drawingml/2006/main">
-              <a:graphicData uri="http://schemas.openxmlformats.org/drawingml/2006/picture">
-                <pic:pic xmlns:pic="http://schemas.openxmlformats.org/drawingml/2006/picture">
-                  <pic:nvPicPr>
-                    <pic:cNvPr id="0" name="Picture 13" descr="C:\Users\Екатерина\Downloads\Fin_Диаграмма_последовательности_nonau_drawio.png"/>
-                    <pic:cNvPicPr>
-                      <a:picLocks noChangeAspect="1" noChangeArrowheads="1"/>
-                    </pic:cNvPicPr>
-                  </pic:nvPicPr>
-                  <pic:blipFill>
-                    <a:blip r:embed="rId10">
-                      <a:extLst>
-                        <a:ext uri="{28A0092B-C50C-407E-A947-70E740481C1C}">
-                          <a14:useLocalDpi xmlns:a14="http://schemas.microsoft.com/office/drawing/2010/main" val="0"/>
-                        </a:ext>
-                      </a:extLst>
-                    </a:blip>
-                    <a:srcRect/>
-                    <a:stretch>
-                      <a:fillRect/>
-                    </a:stretch>
-                  </pic:blipFill>
-                  <pic:spPr bwMode="auto">
-                    <a:xfrm>
-                      <a:off x="0" y="0"/>
-                      <a:ext cx="5345628" cy="6073017"/>
-                    </a:xfrm>
-                    <a:prstGeom prst="rect">
-                      <a:avLst/>
-                    </a:prstGeom>
-                    <a:noFill/>
-                    <a:ln>
-                      <a:noFill/>
-                    </a:ln>
-                  </pic:spPr>
-                </pic:pic>
-              </a:graphicData>
-            </a:graphic>
-          </wp:inline>
-        </w:drawing>
-      </w:r>
-    </w:p>
-    <w:p>
-      <w:pPr>
-        <w:pStyle w:val="aff6"/>
-      </w:pPr>
-      <w:r>
-        <w:rPr>
-          <w:noProof/>
-          <w:lang w:eastAsia="ru-RU"/>
-        </w:rPr>
-        <w:lastRenderedPageBreak/>
-        <w:drawing>
-          <wp:inline distT="0" distB="0" distL="0" distR="0">
-            <wp:extent cx="5263515" cy="5027028"/>
-            <wp:effectExtent l="0" t="0" r="0" b="2540"/>
-            <wp:docPr id="16" name="Рисунок 16" descr="C:\Users\Екатерина\Downloads\Fin_Диаграмма_последовательности_авториз_пользователь.png"/>
-            <wp:cNvGraphicFramePr>
-              <a:graphicFrameLocks xmlns:a="http://schemas.openxmlformats.org/drawingml/2006/main" noChangeAspect="1"/>
-            </wp:cNvGraphicFramePr>
-            <a:graphic xmlns:a="http://schemas.openxmlformats.org/drawingml/2006/main">
-              <a:graphicData uri="http://schemas.openxmlformats.org/drawingml/2006/picture">
-                <pic:pic xmlns:pic="http://schemas.openxmlformats.org/drawingml/2006/picture">
-                  <pic:nvPicPr>
-                    <pic:cNvPr id="0" name="Picture 17" descr="C:\Users\Екатерина\Downloads\Fin_Диаграмма_последовательности_авториз_пользователь.png"/>
-                    <pic:cNvPicPr>
-                      <a:picLocks noChangeAspect="1" noChangeArrowheads="1"/>
-                    </pic:cNvPicPr>
-                  </pic:nvPicPr>
-                  <pic:blipFill>
-                    <a:blip r:embed="rId11">
-                      <a:extLst>
-                        <a:ext uri="{28A0092B-C50C-407E-A947-70E740481C1C}">
-                          <a14:useLocalDpi xmlns:a14="http://schemas.microsoft.com/office/drawing/2010/main" val="0"/>
-                        </a:ext>
-                      </a:extLst>
-                    </a:blip>
-                    <a:srcRect/>
-                    <a:stretch>
-                      <a:fillRect/>
-                    </a:stretch>
-                  </pic:blipFill>
-                  <pic:spPr bwMode="auto">
-                    <a:xfrm>
-                      <a:off x="0" y="0"/>
-                      <a:ext cx="5267209" cy="5030556"/>
-                    </a:xfrm>
-                    <a:prstGeom prst="rect">
-                      <a:avLst/>
-                    </a:prstGeom>
-                    <a:noFill/>
-                    <a:ln>
-                      <a:noFill/>
-                    </a:ln>
-                  </pic:spPr>
-                </pic:pic>
-              </a:graphicData>
-            </a:graphic>
-          </wp:inline>
-        </w:drawing>
-      </w:r>
-    </w:p>
-    <w:p>
-      <w:pPr>
-        <w:pStyle w:val="aff6"/>
-      </w:pPr>
-      <w:r>
-        <w:t>Диаграмма состояний:</w:t>
-      </w:r>
-    </w:p>
-    <w:p>
-      <w:pPr>
-        <w:pStyle w:val="aff6"/>
-      </w:pPr>
-      <w:r>
-        <w:rPr>
-          <w:noProof/>
-          <w:lang w:eastAsia="ru-RU"/>
-        </w:rPr>
         <w:drawing>
           <wp:inline distT="0" distB="0" distL="0" distR="0">
             <wp:extent cx="5379720" cy="1699260"/>
@@ -8003,7 +7907,7 @@
                     </pic:cNvPicPr>
                   </pic:nvPicPr>
                   <pic:blipFill>
-                    <a:blip r:embed="rId12">
+                    <a:blip r:embed="rId10">
                       <a:extLst>
                         <a:ext uri="{28A0092B-C50C-407E-A947-70E740481C1C}">
                           <a14:useLocalDpi xmlns:a14="http://schemas.microsoft.com/office/drawing/2010/main" val="0"/>
@@ -8062,7 +7966,7 @@
                     </pic:cNvPicPr>
                   </pic:nvPicPr>
                   <pic:blipFill>
-                    <a:blip r:embed="rId13">
+                    <a:blip r:embed="rId11">
                       <a:extLst>
                         <a:ext uri="{28A0092B-C50C-407E-A947-70E740481C1C}">
                           <a14:useLocalDpi xmlns:a14="http://schemas.microsoft.com/office/drawing/2010/main" val="0"/>
@@ -8099,331 +8003,6 @@
         <w:pStyle w:val="aff6"/>
       </w:pPr>
       <w:r>
-        <w:t>Контекстная диаграмма (</w:t>
-      </w:r>
-      <w:r>
-        <w:rPr>
-          <w:lang w:val="en-US"/>
-        </w:rPr>
-        <w:t>IDEF</w:t>
-      </w:r>
-      <w:r>
-        <w:t>0)</w:t>
-      </w:r>
-      <w:r>
-        <w:t>:</w:t>
-      </w:r>
-    </w:p>
-    <w:p>
-      <w:pPr>
-        <w:pStyle w:val="aff6"/>
-      </w:pPr>
-      <w:r>
-        <w:rPr>
-          <w:noProof/>
-          <w:lang w:eastAsia="ru-RU"/>
-        </w:rPr>
-        <w:lastRenderedPageBreak/>
-        <w:drawing>
-          <wp:inline distT="0" distB="0" distL="0" distR="0">
-            <wp:extent cx="5349948" cy="5093970"/>
-            <wp:effectExtent l="0" t="0" r="3175" b="0"/>
-            <wp:docPr id="3" name="Рисунок 3" descr="IDEF0"/>
-            <wp:cNvGraphicFramePr>
-              <a:graphicFrameLocks xmlns:a="http://schemas.openxmlformats.org/drawingml/2006/main" noChangeAspect="1"/>
-            </wp:cNvGraphicFramePr>
-            <a:graphic xmlns:a="http://schemas.openxmlformats.org/drawingml/2006/main">
-              <a:graphicData uri="http://schemas.openxmlformats.org/drawingml/2006/picture">
-                <pic:pic xmlns:pic="http://schemas.openxmlformats.org/drawingml/2006/picture">
-                  <pic:nvPicPr>
-                    <pic:cNvPr id="0" name="Picture 40" descr="IDEF0"/>
-                    <pic:cNvPicPr>
-                      <a:picLocks noChangeAspect="1" noChangeArrowheads="1"/>
-                    </pic:cNvPicPr>
-                  </pic:nvPicPr>
-                  <pic:blipFill>
-                    <a:blip r:embed="rId14">
-                      <a:extLst>
-                        <a:ext uri="{28A0092B-C50C-407E-A947-70E740481C1C}">
-                          <a14:useLocalDpi xmlns:a14="http://schemas.microsoft.com/office/drawing/2010/main" val="0"/>
-                        </a:ext>
-                      </a:extLst>
-                    </a:blip>
-                    <a:srcRect/>
-                    <a:stretch>
-                      <a:fillRect/>
-                    </a:stretch>
-                  </pic:blipFill>
-                  <pic:spPr bwMode="auto">
-                    <a:xfrm>
-                      <a:off x="0" y="0"/>
-                      <a:ext cx="5354773" cy="5098564"/>
-                    </a:xfrm>
-                    <a:prstGeom prst="rect">
-                      <a:avLst/>
-                    </a:prstGeom>
-                    <a:noFill/>
-                    <a:ln>
-                      <a:noFill/>
-                    </a:ln>
-                  </pic:spPr>
-                </pic:pic>
-              </a:graphicData>
-            </a:graphic>
-          </wp:inline>
-        </w:drawing>
-      </w:r>
-    </w:p>
-    <w:p>
-      <w:pPr>
-        <w:pStyle w:val="aff6"/>
-      </w:pPr>
-      <w:r>
-        <w:rPr>
-          <w:noProof/>
-          <w:lang w:eastAsia="ru-RU"/>
-        </w:rPr>
-        <w:drawing>
-          <wp:inline distT="0" distB="0" distL="0" distR="0">
-            <wp:extent cx="5377815" cy="3479357"/>
-            <wp:effectExtent l="0" t="0" r="0" b="6985"/>
-            <wp:docPr id="14" name="Рисунок 14" descr="C:\Users\Екатерина\Downloads\fin IDEF0_A0_1level.drawio.png"/>
-            <wp:cNvGraphicFramePr>
-              <a:graphicFrameLocks xmlns:a="http://schemas.openxmlformats.org/drawingml/2006/main" noChangeAspect="1"/>
-            </wp:cNvGraphicFramePr>
-            <a:graphic xmlns:a="http://schemas.openxmlformats.org/drawingml/2006/main">
-              <a:graphicData uri="http://schemas.openxmlformats.org/drawingml/2006/picture">
-                <pic:pic xmlns:pic="http://schemas.openxmlformats.org/drawingml/2006/picture">
-                  <pic:nvPicPr>
-                    <pic:cNvPr id="0" name="Picture 15" descr="C:\Users\Екатерина\Downloads\fin IDEF0_A0_1level.drawio.png"/>
-                    <pic:cNvPicPr>
-                      <a:picLocks noChangeAspect="1" noChangeArrowheads="1"/>
-                    </pic:cNvPicPr>
-                  </pic:nvPicPr>
-                  <pic:blipFill>
-                    <a:blip r:embed="rId15" cstate="print">
-                      <a:extLst>
-                        <a:ext uri="{28A0092B-C50C-407E-A947-70E740481C1C}">
-                          <a14:useLocalDpi xmlns:a14="http://schemas.microsoft.com/office/drawing/2010/main" val="0"/>
-                        </a:ext>
-                      </a:extLst>
-                    </a:blip>
-                    <a:srcRect/>
-                    <a:stretch>
-                      <a:fillRect/>
-                    </a:stretch>
-                  </pic:blipFill>
-                  <pic:spPr bwMode="auto">
-                    <a:xfrm>
-                      <a:off x="0" y="0"/>
-                      <a:ext cx="5387654" cy="3485722"/>
-                    </a:xfrm>
-                    <a:prstGeom prst="rect">
-                      <a:avLst/>
-                    </a:prstGeom>
-                    <a:noFill/>
-                    <a:ln>
-                      <a:noFill/>
-                    </a:ln>
-                  </pic:spPr>
-                </pic:pic>
-              </a:graphicData>
-            </a:graphic>
-          </wp:inline>
-        </w:drawing>
-      </w:r>
-    </w:p>
-    <w:p>
-      <w:pPr>
-        <w:pStyle w:val="aff6"/>
-      </w:pPr>
-      <w:r>
-        <w:t>Диаграмма сотрудничества:</w:t>
-      </w:r>
-    </w:p>
-    <w:p>
-      <w:pPr>
-        <w:pStyle w:val="aff6"/>
-      </w:pPr>
-      <w:r>
-        <w:rPr>
-          <w:noProof/>
-          <w:lang w:eastAsia="ru-RU"/>
-        </w:rPr>
-        <w:lastRenderedPageBreak/>
-        <w:drawing>
-          <wp:inline distT="0" distB="0" distL="0" distR="0">
-            <wp:extent cx="5379720" cy="876300"/>
-            <wp:effectExtent l="0" t="0" r="0" b="0"/>
-            <wp:docPr id="19" name="Рисунок 19" descr="C:\Users\Екатерина\AppData\Local\Microsoft\Windows\INetCache\Content.Word\Диаграмма сотрудничества авторизации.drawio.png"/>
-            <wp:cNvGraphicFramePr>
-              <a:graphicFrameLocks xmlns:a="http://schemas.openxmlformats.org/drawingml/2006/main" noChangeAspect="1"/>
-            </wp:cNvGraphicFramePr>
-            <a:graphic xmlns:a="http://schemas.openxmlformats.org/drawingml/2006/main">
-              <a:graphicData uri="http://schemas.openxmlformats.org/drawingml/2006/picture">
-                <pic:pic xmlns:pic="http://schemas.openxmlformats.org/drawingml/2006/picture">
-                  <pic:nvPicPr>
-                    <pic:cNvPr id="0" name="Picture 19" descr="C:\Users\Екатерина\AppData\Local\Microsoft\Windows\INetCache\Content.Word\Диаграмма сотрудничества авторизации.drawio.png"/>
-                    <pic:cNvPicPr>
-                      <a:picLocks noChangeAspect="1" noChangeArrowheads="1"/>
-                    </pic:cNvPicPr>
-                  </pic:nvPicPr>
-                  <pic:blipFill>
-                    <a:blip r:embed="rId16">
-                      <a:extLst>
-                        <a:ext uri="{28A0092B-C50C-407E-A947-70E740481C1C}">
-                          <a14:useLocalDpi xmlns:a14="http://schemas.microsoft.com/office/drawing/2010/main" val="0"/>
-                        </a:ext>
-                      </a:extLst>
-                    </a:blip>
-                    <a:srcRect/>
-                    <a:stretch>
-                      <a:fillRect/>
-                    </a:stretch>
-                  </pic:blipFill>
-                  <pic:spPr bwMode="auto">
-                    <a:xfrm>
-                      <a:off x="0" y="0"/>
-                      <a:ext cx="5379720" cy="876300"/>
-                    </a:xfrm>
-                    <a:prstGeom prst="rect">
-                      <a:avLst/>
-                    </a:prstGeom>
-                    <a:noFill/>
-                    <a:ln>
-                      <a:noFill/>
-                    </a:ln>
-                  </pic:spPr>
-                </pic:pic>
-              </a:graphicData>
-            </a:graphic>
-          </wp:inline>
-        </w:drawing>
-      </w:r>
-    </w:p>
-    <w:p>
-      <w:pPr>
-        <w:pStyle w:val="aff6"/>
-      </w:pPr>
-      <w:r>
-        <w:rPr>
-          <w:noProof/>
-          <w:lang w:eastAsia="ru-RU"/>
-        </w:rPr>
-        <w:drawing>
-          <wp:inline distT="0" distB="0" distL="0" distR="0">
-            <wp:extent cx="5379720" cy="876300"/>
-            <wp:effectExtent l="0" t="0" r="0" b="0"/>
-            <wp:docPr id="27" name="Рисунок 27" descr="C:\Users\Екатерина\AppData\Local\Microsoft\Windows\INetCache\Content.Word\Диаграмма сотрудничества трат.drawio.png"/>
-            <wp:cNvGraphicFramePr>
-              <a:graphicFrameLocks xmlns:a="http://schemas.openxmlformats.org/drawingml/2006/main" noChangeAspect="1"/>
-            </wp:cNvGraphicFramePr>
-            <a:graphic xmlns:a="http://schemas.openxmlformats.org/drawingml/2006/main">
-              <a:graphicData uri="http://schemas.openxmlformats.org/drawingml/2006/picture">
-                <pic:pic xmlns:pic="http://schemas.openxmlformats.org/drawingml/2006/picture">
-                  <pic:nvPicPr>
-                    <pic:cNvPr id="0" name="Picture 27" descr="C:\Users\Екатерина\AppData\Local\Microsoft\Windows\INetCache\Content.Word\Диаграмма сотрудничества трат.drawio.png"/>
-                    <pic:cNvPicPr>
-                      <a:picLocks noChangeAspect="1" noChangeArrowheads="1"/>
-                    </pic:cNvPicPr>
-                  </pic:nvPicPr>
-                  <pic:blipFill>
-                    <a:blip r:embed="rId17">
-                      <a:extLst>
-                        <a:ext uri="{28A0092B-C50C-407E-A947-70E740481C1C}">
-                          <a14:useLocalDpi xmlns:a14="http://schemas.microsoft.com/office/drawing/2010/main" val="0"/>
-                        </a:ext>
-                      </a:extLst>
-                    </a:blip>
-                    <a:srcRect/>
-                    <a:stretch>
-                      <a:fillRect/>
-                    </a:stretch>
-                  </pic:blipFill>
-                  <pic:spPr bwMode="auto">
-                    <a:xfrm>
-                      <a:off x="0" y="0"/>
-                      <a:ext cx="5379720" cy="876300"/>
-                    </a:xfrm>
-                    <a:prstGeom prst="rect">
-                      <a:avLst/>
-                    </a:prstGeom>
-                    <a:noFill/>
-                    <a:ln>
-                      <a:noFill/>
-                    </a:ln>
-                  </pic:spPr>
-                </pic:pic>
-              </a:graphicData>
-            </a:graphic>
-          </wp:inline>
-        </w:drawing>
-      </w:r>
-    </w:p>
-    <w:p>
-      <w:pPr>
-        <w:pStyle w:val="aff6"/>
-      </w:pPr>
-      <w:r>
-        <w:rPr>
-          <w:noProof/>
-          <w:lang w:eastAsia="ru-RU"/>
-        </w:rPr>
-        <w:drawing>
-          <wp:inline distT="0" distB="0" distL="0" distR="0">
-            <wp:extent cx="5379720" cy="876300"/>
-            <wp:effectExtent l="0" t="0" r="0" b="0"/>
-            <wp:docPr id="21" name="Рисунок 21" descr="C:\Users\Екатерина\AppData\Local\Microsoft\Windows\INetCache\Content.Word\Диаграммы сотрудничества получения статистики.drawio.png"/>
-            <wp:cNvGraphicFramePr>
-              <a:graphicFrameLocks xmlns:a="http://schemas.openxmlformats.org/drawingml/2006/main" noChangeAspect="1"/>
-            </wp:cNvGraphicFramePr>
-            <a:graphic xmlns:a="http://schemas.openxmlformats.org/drawingml/2006/main">
-              <a:graphicData uri="http://schemas.openxmlformats.org/drawingml/2006/picture">
-                <pic:pic xmlns:pic="http://schemas.openxmlformats.org/drawingml/2006/picture">
-                  <pic:nvPicPr>
-                    <pic:cNvPr id="0" name="Picture 21" descr="C:\Users\Екатерина\AppData\Local\Microsoft\Windows\INetCache\Content.Word\Диаграммы сотрудничества получения статистики.drawio.png"/>
-                    <pic:cNvPicPr>
-                      <a:picLocks noChangeAspect="1" noChangeArrowheads="1"/>
-                    </pic:cNvPicPr>
-                  </pic:nvPicPr>
-                  <pic:blipFill>
-                    <a:blip r:embed="rId18">
-                      <a:extLst>
-                        <a:ext uri="{28A0092B-C50C-407E-A947-70E740481C1C}">
-                          <a14:useLocalDpi xmlns:a14="http://schemas.microsoft.com/office/drawing/2010/main" val="0"/>
-                        </a:ext>
-                      </a:extLst>
-                    </a:blip>
-                    <a:srcRect/>
-                    <a:stretch>
-                      <a:fillRect/>
-                    </a:stretch>
-                  </pic:blipFill>
-                  <pic:spPr bwMode="auto">
-                    <a:xfrm>
-                      <a:off x="0" y="0"/>
-                      <a:ext cx="5379720" cy="876300"/>
-                    </a:xfrm>
-                    <a:prstGeom prst="rect">
-                      <a:avLst/>
-                    </a:prstGeom>
-                    <a:noFill/>
-                    <a:ln>
-                      <a:noFill/>
-                    </a:ln>
-                  </pic:spPr>
-                </pic:pic>
-              </a:graphicData>
-            </a:graphic>
-          </wp:inline>
-        </w:drawing>
-      </w:r>
-    </w:p>
-    <w:p>
-      <w:pPr>
-        <w:pStyle w:val="aff6"/>
-      </w:pPr>
-      <w:r>
         <w:t>Диаграмма активностей:</w:t>
       </w:r>
     </w:p>
@@ -8454,7 +8033,7 @@
                     </pic:cNvPicPr>
                   </pic:nvPicPr>
                   <pic:blipFill>
-                    <a:blip r:embed="rId19">
+                    <a:blip r:embed="rId12">
                       <a:extLst>
                         <a:ext uri="{28A0092B-C50C-407E-A947-70E740481C1C}">
                           <a14:useLocalDpi xmlns:a14="http://schemas.microsoft.com/office/drawing/2010/main" val="0"/>
@@ -8485,79 +8064,6 @@
           </wp:inline>
         </w:drawing>
       </w:r>
-    </w:p>
-    <w:p>
-      <w:pPr>
-        <w:pStyle w:val="aff6"/>
-      </w:pPr>
-      <w:r>
-        <w:lastRenderedPageBreak/>
-        <w:t>Диаграмма развертывания:</w:t>
-      </w:r>
-    </w:p>
-    <w:p>
-      <w:pPr>
-        <w:pStyle w:val="aff6"/>
-      </w:pPr>
-      <w:r>
-        <w:rPr>
-          <w:noProof/>
-          <w:lang w:eastAsia="ru-RU"/>
-        </w:rPr>
-        <w:drawing>
-          <wp:inline distT="0" distB="0" distL="0" distR="0">
-            <wp:extent cx="5265420" cy="4533900"/>
-            <wp:effectExtent l="0" t="0" r="0" b="0"/>
-            <wp:docPr id="17" name="Рисунок 17" descr="C:\Users\Екатерина\AppData\Local\Microsoft\Windows\INetCache\Content.Word\Копия_Диаграмма_развертывания_drawio1.png"/>
-            <wp:cNvGraphicFramePr>
-              <a:graphicFrameLocks xmlns:a="http://schemas.openxmlformats.org/drawingml/2006/main" noChangeAspect="1"/>
-            </wp:cNvGraphicFramePr>
-            <a:graphic xmlns:a="http://schemas.openxmlformats.org/drawingml/2006/main">
-              <a:graphicData uri="http://schemas.openxmlformats.org/drawingml/2006/picture">
-                <pic:pic xmlns:pic="http://schemas.openxmlformats.org/drawingml/2006/picture">
-                  <pic:nvPicPr>
-                    <pic:cNvPr id="0" name="Picture 17" descr="C:\Users\Екатерина\AppData\Local\Microsoft\Windows\INetCache\Content.Word\Копия_Диаграмма_развертывания_drawio1.png"/>
-                    <pic:cNvPicPr>
-                      <a:picLocks noChangeAspect="1" noChangeArrowheads="1"/>
-                    </pic:cNvPicPr>
-                  </pic:nvPicPr>
-                  <pic:blipFill>
-                    <a:blip r:embed="rId20">
-                      <a:extLst>
-                        <a:ext uri="{28A0092B-C50C-407E-A947-70E740481C1C}">
-                          <a14:useLocalDpi xmlns:a14="http://schemas.microsoft.com/office/drawing/2010/main" val="0"/>
-                        </a:ext>
-                      </a:extLst>
-                    </a:blip>
-                    <a:srcRect/>
-                    <a:stretch>
-                      <a:fillRect/>
-                    </a:stretch>
-                  </pic:blipFill>
-                  <pic:spPr bwMode="auto">
-                    <a:xfrm>
-                      <a:off x="0" y="0"/>
-                      <a:ext cx="5265420" cy="4533900"/>
-                    </a:xfrm>
-                    <a:prstGeom prst="rect">
-                      <a:avLst/>
-                    </a:prstGeom>
-                    <a:noFill/>
-                    <a:ln>
-                      <a:noFill/>
-                    </a:ln>
-                  </pic:spPr>
-                </pic:pic>
-              </a:graphicData>
-            </a:graphic>
-          </wp:inline>
-        </w:drawing>
-      </w:r>
-    </w:p>
-    <w:p>
-      <w:pPr>
-        <w:spacing w:after="200" w:line="276" w:lineRule="auto"/>
-      </w:pPr>
       <w:r>
         <w:br w:type="page"/>
       </w:r>
@@ -9592,7 +9098,7 @@
       </w:pPr>
     </w:p>
     <w:sectPr>
-      <w:footerReference w:type="default" r:id="rId21"/>
+      <w:footerReference w:type="default" r:id="rId13"/>
       <w:pgSz w:w="11906" w:h="16838" w:code="9"/>
       <w:pgMar w:top="1134" w:right="850" w:bottom="1134" w:left="1701" w:header="709" w:footer="709" w:gutter="0"/>
       <w:cols w:space="708"/>
@@ -9652,7 +9158,7 @@
           <w:rPr>
             <w:noProof/>
           </w:rPr>
-          <w:t>21</w:t>
+          <w:t>26</w:t>
         </w:r>
         <w:r>
           <w:fldChar w:fldCharType="end"/>
@@ -14458,7 +13964,7 @@
 </file>
 
 <file path=customXml/itemProps1.xml><?xml version="1.0" encoding="utf-8"?>
-<ds:datastoreItem xmlns:ds="http://schemas.openxmlformats.org/officeDocument/2006/customXml" ds:itemID="{3F7DDDD6-6769-4B6F-A1A3-11109F6F4BCE}">
+<ds:datastoreItem xmlns:ds="http://schemas.openxmlformats.org/officeDocument/2006/customXml" ds:itemID="{ADBE76E2-BFE1-4324-B98E-AF03C786514A}">
   <ds:schemaRefs>
     <ds:schemaRef ds:uri="http://schemas.openxmlformats.org/officeDocument/2006/bibliography"/>
   </ds:schemaRefs>

</xml_diff>